<commit_message>
add descripcion de solucion
</commit_message>
<xml_diff>
--- a/P1/SA-Practica1.docx
+++ b/P1/SA-Practica1.docx
@@ -553,10 +553,14 @@
       </w:r>
     </w:p>
     <w:p/>
-    <w:p>
-      <w:r>
+    <w:p/>
+    <w:p>
+      <w:r>
+        <w:rPr>
+          <w:noProof/>
+        </w:rPr>
         <w:drawing>
-          <wp:inline distT="0" distB="0" distL="0" distR="0" wp14:anchorId="7168509A" wp14:editId="7D1E7B9D">
+          <wp:inline distT="0" distB="0" distL="0" distR="0" wp14:anchorId="7168509A" wp14:editId="7299DA0C">
             <wp:extent cx="5943600" cy="2353310"/>
             <wp:effectExtent l="0" t="0" r="0" b="8890"/>
             <wp:docPr id="208711780" name="Imagen 1" descr="Diagrama&#10;&#10;Descripción generada automáticamente con confianza media"/>
@@ -597,20 +601,90 @@
         <w:pStyle w:val="Subttulo"/>
       </w:pPr>
     </w:p>
+    <w:p>
+      <w:r>
+        <w:rPr>
+          <w:noProof/>
+        </w:rPr>
+        <w:drawing>
+          <wp:anchor distT="0" distB="0" distL="114300" distR="114300" simplePos="0" relativeHeight="251660288" behindDoc="0" locked="0" layoutInCell="1" allowOverlap="1" wp14:anchorId="0DD92297" wp14:editId="161EA679">
+            <wp:simplePos x="0" y="0"/>
+            <wp:positionH relativeFrom="column">
+              <wp:posOffset>2211705</wp:posOffset>
+            </wp:positionH>
+            <wp:positionV relativeFrom="paragraph">
+              <wp:posOffset>-337185</wp:posOffset>
+            </wp:positionV>
+            <wp:extent cx="1790700" cy="746760"/>
+            <wp:effectExtent l="0" t="0" r="0" b="0"/>
+            <wp:wrapSquare wrapText="bothSides"/>
+            <wp:docPr id="915097454" name="Imagen 1" descr="All about Docker - Beginner's Insight"/>
+            <wp:cNvGraphicFramePr>
+              <a:graphicFrameLocks xmlns:a="http://schemas.openxmlformats.org/drawingml/2006/main" noChangeAspect="1"/>
+            </wp:cNvGraphicFramePr>
+            <a:graphic xmlns:a="http://schemas.openxmlformats.org/drawingml/2006/main">
+              <a:graphicData uri="http://schemas.openxmlformats.org/drawingml/2006/picture">
+                <pic:pic xmlns:pic="http://schemas.openxmlformats.org/drawingml/2006/picture">
+                  <pic:nvPicPr>
+                    <pic:cNvPr id="0" name="Picture 1" descr="All about Docker - Beginner's Insight"/>
+                    <pic:cNvPicPr>
+                      <a:picLocks noChangeAspect="1" noChangeArrowheads="1"/>
+                    </pic:cNvPicPr>
+                  </pic:nvPicPr>
+                  <pic:blipFill>
+                    <a:blip r:embed="rId8" cstate="print">
+                      <a:extLst>
+                        <a:ext uri="{28A0092B-C50C-407E-A947-70E740481C1C}">
+                          <a14:useLocalDpi xmlns:a14="http://schemas.microsoft.com/office/drawing/2010/main" val="0"/>
+                        </a:ext>
+                      </a:extLst>
+                    </a:blip>
+                    <a:srcRect/>
+                    <a:stretch>
+                      <a:fillRect/>
+                    </a:stretch>
+                  </pic:blipFill>
+                  <pic:spPr bwMode="auto">
+                    <a:xfrm>
+                      <a:off x="0" y="0"/>
+                      <a:ext cx="1790700" cy="746760"/>
+                    </a:xfrm>
+                    <a:prstGeom prst="rect">
+                      <a:avLst/>
+                    </a:prstGeom>
+                    <a:noFill/>
+                    <a:ln>
+                      <a:noFill/>
+                    </a:ln>
+                  </pic:spPr>
+                </pic:pic>
+              </a:graphicData>
+            </a:graphic>
+            <wp14:sizeRelH relativeFrom="page">
+              <wp14:pctWidth>0</wp14:pctWidth>
+            </wp14:sizeRelH>
+            <wp14:sizeRelV relativeFrom="page">
+              <wp14:pctHeight>0</wp14:pctHeight>
+            </wp14:sizeRelV>
+          </wp:anchor>
+        </w:drawing>
+      </w:r>
+    </w:p>
     <w:p/>
+    <w:p>
+      <w:pPr>
+        <w:pStyle w:val="Subttulo"/>
+      </w:pPr>
+      <w:r>
+        <w:t>Diseño de Microservicio</w:t>
+      </w:r>
+    </w:p>
     <w:p/>
     <w:p>
-      <w:pPr>
-        <w:pStyle w:val="Subttulo"/>
-      </w:pPr>
-      <w:r>
-        <w:lastRenderedPageBreak/>
-        <w:t>Diseño de Microservicio</w:t>
-      </w:r>
-    </w:p>
-    <w:p/>
-    <w:p>
-      <w:r>
+      <w:r>
+        <w:rPr>
+          <w:noProof/>
+        </w:rPr>
         <w:drawing>
           <wp:inline distT="0" distB="0" distL="0" distR="0" wp14:anchorId="3C1C0D89" wp14:editId="4C59CFCD">
             <wp:extent cx="5612130" cy="2919095"/>
@@ -627,7 +701,7 @@
                     <pic:cNvPicPr/>
                   </pic:nvPicPr>
                   <pic:blipFill>
-                    <a:blip r:embed="rId8"/>
+                    <a:blip r:embed="rId9"/>
                     <a:stretch>
                       <a:fillRect/>
                     </a:stretch>
@@ -660,6 +734,9 @@
     </w:p>
     <w:p>
       <w:r>
+        <w:rPr>
+          <w:noProof/>
+        </w:rPr>
         <w:drawing>
           <wp:inline distT="0" distB="0" distL="0" distR="0" wp14:anchorId="3CF0B511" wp14:editId="38E3EDBE">
             <wp:extent cx="5612130" cy="2941320"/>
@@ -676,7 +753,7 @@
                     <pic:cNvPicPr/>
                   </pic:nvPicPr>
                   <pic:blipFill>
-                    <a:blip r:embed="rId9"/>
+                    <a:blip r:embed="rId10"/>
                     <a:stretch>
                       <a:fillRect/>
                     </a:stretch>
@@ -705,7 +782,9 @@
     </w:p>
     <w:p>
       <w:r>
-        <w:lastRenderedPageBreak/>
+        <w:rPr>
+          <w:noProof/>
+        </w:rPr>
         <w:drawing>
           <wp:anchor distT="0" distB="0" distL="114300" distR="114300" simplePos="0" relativeHeight="251659264" behindDoc="0" locked="0" layoutInCell="1" allowOverlap="1" wp14:anchorId="5A03CDD5" wp14:editId="5EFC3A52">
             <wp:simplePos x="0" y="0"/>
@@ -730,7 +809,7 @@
                     <pic:cNvPicPr/>
                   </pic:nvPicPr>
                   <pic:blipFill>
-                    <a:blip r:embed="rId10">
+                    <a:blip r:embed="rId11">
                       <a:extLst>
                         <a:ext uri="{28A0092B-C50C-407E-A947-70E740481C1C}">
                           <a14:useLocalDpi xmlns:a14="http://schemas.microsoft.com/office/drawing/2010/main" val="0"/>
@@ -765,6 +844,1751 @@
     </w:p>
     <w:p/>
     <w:p/>
+    <w:p>
+      <w:pPr>
+        <w:rPr>
+          <w:rFonts w:ascii="Consolas" w:hAnsi="Consolas"/>
+        </w:rPr>
+      </w:pPr>
+      <w:r>
+        <w:t xml:space="preserve">Descripción </w:t>
+      </w:r>
+      <w:r>
+        <w:rPr>
+          <w:rFonts w:ascii="Consolas" w:hAnsi="Consolas"/>
+        </w:rPr>
+        <w:t>de la solución:</w:t>
+      </w:r>
+    </w:p>
+    <w:p>
+      <w:pPr>
+        <w:rPr>
+          <w:rFonts w:ascii="Consolas" w:hAnsi="Consolas"/>
+          <w:b/>
+          <w:bCs/>
+        </w:rPr>
+      </w:pPr>
+      <w:r>
+        <w:rPr>
+          <w:rFonts w:ascii="Consolas" w:hAnsi="Consolas"/>
+        </w:rPr>
+        <w:t xml:space="preserve">    </w:t>
+      </w:r>
+      <w:r>
+        <w:rPr>
+          <w:rFonts w:ascii="Consolas" w:hAnsi="Consolas"/>
+          <w:b/>
+          <w:bCs/>
+        </w:rPr>
+        <w:t>1. Almacenamiento de Archivos Estáticos</w:t>
+      </w:r>
+    </w:p>
+    <w:p>
+      <w:pPr>
+        <w:numPr>
+          <w:ilvl w:val="0"/>
+          <w:numId w:val="3"/>
+        </w:numPr>
+        <w:rPr>
+          <w:rFonts w:ascii="Consolas" w:hAnsi="Consolas"/>
+        </w:rPr>
+      </w:pPr>
+      <w:r>
+        <w:rPr>
+          <w:rFonts w:ascii="Consolas" w:hAnsi="Consolas"/>
+          <w:b/>
+          <w:bCs/>
+        </w:rPr>
+        <w:t>Amazon S3</w:t>
+      </w:r>
+      <w:r>
+        <w:rPr>
+          <w:rFonts w:ascii="Consolas" w:hAnsi="Consolas"/>
+        </w:rPr>
+        <w:t>:</w:t>
+      </w:r>
+    </w:p>
+    <w:p>
+      <w:pPr>
+        <w:numPr>
+          <w:ilvl w:val="1"/>
+          <w:numId w:val="3"/>
+        </w:numPr>
+        <w:rPr>
+          <w:rFonts w:ascii="Consolas" w:hAnsi="Consolas"/>
+        </w:rPr>
+      </w:pPr>
+      <w:r>
+        <w:rPr>
+          <w:rFonts w:ascii="Consolas" w:hAnsi="Consolas"/>
+          <w:b/>
+          <w:bCs/>
+        </w:rPr>
+        <w:t>Uso</w:t>
+      </w:r>
+      <w:r>
+        <w:rPr>
+          <w:rFonts w:ascii="Consolas" w:hAnsi="Consolas"/>
+        </w:rPr>
+        <w:t>: Almacenar archivos estáticos como imágenes, archivos CSS y JavaScript, así como cualquier otro contenido que no cambie frecuentemente.</w:t>
+      </w:r>
+    </w:p>
+    <w:p>
+      <w:pPr>
+        <w:numPr>
+          <w:ilvl w:val="1"/>
+          <w:numId w:val="3"/>
+        </w:numPr>
+        <w:rPr>
+          <w:rFonts w:ascii="Consolas" w:hAnsi="Consolas"/>
+        </w:rPr>
+      </w:pPr>
+      <w:r>
+        <w:rPr>
+          <w:rFonts w:ascii="Consolas" w:hAnsi="Consolas"/>
+          <w:b/>
+          <w:bCs/>
+        </w:rPr>
+        <w:t>Configuración</w:t>
+      </w:r>
+      <w:r>
+        <w:rPr>
+          <w:rFonts w:ascii="Consolas" w:hAnsi="Consolas"/>
+        </w:rPr>
+        <w:t>:</w:t>
+      </w:r>
+    </w:p>
+    <w:p>
+      <w:pPr>
+        <w:numPr>
+          <w:ilvl w:val="2"/>
+          <w:numId w:val="3"/>
+        </w:numPr>
+        <w:rPr>
+          <w:rFonts w:ascii="Consolas" w:hAnsi="Consolas"/>
+        </w:rPr>
+      </w:pPr>
+      <w:r>
+        <w:rPr>
+          <w:rFonts w:ascii="Consolas" w:hAnsi="Consolas"/>
+        </w:rPr>
+        <w:t xml:space="preserve">Crear un </w:t>
+      </w:r>
+      <w:proofErr w:type="spellStart"/>
+      <w:r>
+        <w:rPr>
+          <w:rFonts w:ascii="Consolas" w:hAnsi="Consolas"/>
+        </w:rPr>
+        <w:t>bucket</w:t>
+      </w:r>
+      <w:proofErr w:type="spellEnd"/>
+      <w:r>
+        <w:rPr>
+          <w:rFonts w:ascii="Consolas" w:hAnsi="Consolas"/>
+        </w:rPr>
+        <w:t xml:space="preserve"> en Amazon S3.</w:t>
+      </w:r>
+    </w:p>
+    <w:p>
+      <w:pPr>
+        <w:numPr>
+          <w:ilvl w:val="2"/>
+          <w:numId w:val="3"/>
+        </w:numPr>
+        <w:rPr>
+          <w:rFonts w:ascii="Consolas" w:hAnsi="Consolas"/>
+        </w:rPr>
+      </w:pPr>
+      <w:r>
+        <w:rPr>
+          <w:rFonts w:ascii="Consolas" w:hAnsi="Consolas"/>
+        </w:rPr>
+        <w:t>Configurar políticas de acceso y permisos.</w:t>
+      </w:r>
+    </w:p>
+    <w:p>
+      <w:pPr>
+        <w:numPr>
+          <w:ilvl w:val="2"/>
+          <w:numId w:val="3"/>
+        </w:numPr>
+        <w:rPr>
+          <w:rFonts w:ascii="Consolas" w:hAnsi="Consolas"/>
+        </w:rPr>
+      </w:pPr>
+      <w:r>
+        <w:rPr>
+          <w:rFonts w:ascii="Consolas" w:hAnsi="Consolas"/>
+        </w:rPr>
+        <w:t>Habilitar el versionado si es necesario para mantener el control de versiones de los archivos.</w:t>
+      </w:r>
+    </w:p>
+    <w:p>
+      <w:pPr>
+        <w:rPr>
+          <w:rFonts w:ascii="Consolas" w:hAnsi="Consolas"/>
+          <w:b/>
+          <w:bCs/>
+        </w:rPr>
+      </w:pPr>
+      <w:r>
+        <w:rPr>
+          <w:rFonts w:ascii="Consolas" w:hAnsi="Consolas"/>
+          <w:b/>
+          <w:bCs/>
+        </w:rPr>
+        <w:t>2. Distribución de Contenido</w:t>
+      </w:r>
+    </w:p>
+    <w:p>
+      <w:pPr>
+        <w:numPr>
+          <w:ilvl w:val="0"/>
+          <w:numId w:val="4"/>
+        </w:numPr>
+        <w:rPr>
+          <w:rFonts w:ascii="Consolas" w:hAnsi="Consolas"/>
+        </w:rPr>
+      </w:pPr>
+      <w:r>
+        <w:rPr>
+          <w:rFonts w:ascii="Consolas" w:hAnsi="Consolas"/>
+          <w:b/>
+          <w:bCs/>
+        </w:rPr>
+        <w:t xml:space="preserve">AWS </w:t>
+      </w:r>
+      <w:proofErr w:type="spellStart"/>
+      <w:r>
+        <w:rPr>
+          <w:rFonts w:ascii="Consolas" w:hAnsi="Consolas"/>
+          <w:b/>
+          <w:bCs/>
+        </w:rPr>
+        <w:t>CloudFront</w:t>
+      </w:r>
+      <w:proofErr w:type="spellEnd"/>
+      <w:r>
+        <w:rPr>
+          <w:rFonts w:ascii="Consolas" w:hAnsi="Consolas"/>
+        </w:rPr>
+        <w:t>:</w:t>
+      </w:r>
+    </w:p>
+    <w:p>
+      <w:pPr>
+        <w:numPr>
+          <w:ilvl w:val="1"/>
+          <w:numId w:val="4"/>
+        </w:numPr>
+        <w:rPr>
+          <w:rFonts w:ascii="Consolas" w:hAnsi="Consolas"/>
+        </w:rPr>
+      </w:pPr>
+      <w:r>
+        <w:rPr>
+          <w:rFonts w:ascii="Consolas" w:hAnsi="Consolas"/>
+          <w:b/>
+          <w:bCs/>
+        </w:rPr>
+        <w:t>Uso</w:t>
+      </w:r>
+      <w:r>
+        <w:rPr>
+          <w:rFonts w:ascii="Consolas" w:hAnsi="Consolas"/>
+        </w:rPr>
+        <w:t>: Distribuir el contenido estático almacenado en S3 a nivel global con baja latencia.</w:t>
+      </w:r>
+    </w:p>
+    <w:p>
+      <w:pPr>
+        <w:numPr>
+          <w:ilvl w:val="1"/>
+          <w:numId w:val="4"/>
+        </w:numPr>
+        <w:rPr>
+          <w:rFonts w:ascii="Consolas" w:hAnsi="Consolas"/>
+        </w:rPr>
+      </w:pPr>
+      <w:r>
+        <w:rPr>
+          <w:rFonts w:ascii="Consolas" w:hAnsi="Consolas"/>
+          <w:b/>
+          <w:bCs/>
+        </w:rPr>
+        <w:t>Configuración</w:t>
+      </w:r>
+      <w:r>
+        <w:rPr>
+          <w:rFonts w:ascii="Consolas" w:hAnsi="Consolas"/>
+        </w:rPr>
+        <w:t>:</w:t>
+      </w:r>
+    </w:p>
+    <w:p>
+      <w:pPr>
+        <w:numPr>
+          <w:ilvl w:val="2"/>
+          <w:numId w:val="4"/>
+        </w:numPr>
+        <w:rPr>
+          <w:rFonts w:ascii="Consolas" w:hAnsi="Consolas"/>
+        </w:rPr>
+      </w:pPr>
+      <w:r>
+        <w:rPr>
+          <w:rFonts w:ascii="Consolas" w:hAnsi="Consolas"/>
+        </w:rPr>
+        <w:t xml:space="preserve">Crear una distribución en </w:t>
+      </w:r>
+      <w:proofErr w:type="spellStart"/>
+      <w:r>
+        <w:rPr>
+          <w:rFonts w:ascii="Consolas" w:hAnsi="Consolas"/>
+        </w:rPr>
+        <w:t>CloudFront</w:t>
+      </w:r>
+      <w:proofErr w:type="spellEnd"/>
+      <w:r>
+        <w:rPr>
+          <w:rFonts w:ascii="Consolas" w:hAnsi="Consolas"/>
+        </w:rPr>
+        <w:t>.</w:t>
+      </w:r>
+    </w:p>
+    <w:p>
+      <w:pPr>
+        <w:numPr>
+          <w:ilvl w:val="2"/>
+          <w:numId w:val="4"/>
+        </w:numPr>
+        <w:rPr>
+          <w:rFonts w:ascii="Consolas" w:hAnsi="Consolas"/>
+        </w:rPr>
+      </w:pPr>
+      <w:r>
+        <w:rPr>
+          <w:rFonts w:ascii="Consolas" w:hAnsi="Consolas"/>
+        </w:rPr>
+        <w:t xml:space="preserve">Configurar el origen como el </w:t>
+      </w:r>
+      <w:proofErr w:type="spellStart"/>
+      <w:r>
+        <w:rPr>
+          <w:rFonts w:ascii="Consolas" w:hAnsi="Consolas"/>
+        </w:rPr>
+        <w:t>bucket</w:t>
+      </w:r>
+      <w:proofErr w:type="spellEnd"/>
+      <w:r>
+        <w:rPr>
+          <w:rFonts w:ascii="Consolas" w:hAnsi="Consolas"/>
+        </w:rPr>
+        <w:t xml:space="preserve"> de S3.</w:t>
+      </w:r>
+    </w:p>
+    <w:p>
+      <w:pPr>
+        <w:numPr>
+          <w:ilvl w:val="2"/>
+          <w:numId w:val="4"/>
+        </w:numPr>
+        <w:rPr>
+          <w:rFonts w:ascii="Consolas" w:hAnsi="Consolas"/>
+        </w:rPr>
+      </w:pPr>
+      <w:r>
+        <w:rPr>
+          <w:rFonts w:ascii="Consolas" w:hAnsi="Consolas"/>
+        </w:rPr>
+        <w:t>Establecer las configuraciones de caché, TTL y políticas de acceso.</w:t>
+      </w:r>
+    </w:p>
+    <w:p>
+      <w:pPr>
+        <w:numPr>
+          <w:ilvl w:val="2"/>
+          <w:numId w:val="4"/>
+        </w:numPr>
+        <w:rPr>
+          <w:rFonts w:ascii="Consolas" w:hAnsi="Consolas"/>
+        </w:rPr>
+      </w:pPr>
+      <w:r>
+        <w:rPr>
+          <w:rFonts w:ascii="Consolas" w:hAnsi="Consolas"/>
+        </w:rPr>
+        <w:t>Configurar el SSL/TLS para asegurar la transmisión de datos.</w:t>
+      </w:r>
+    </w:p>
+    <w:p>
+      <w:pPr>
+        <w:rPr>
+          <w:rFonts w:ascii="Consolas" w:hAnsi="Consolas"/>
+          <w:b/>
+          <w:bCs/>
+        </w:rPr>
+      </w:pPr>
+      <w:r>
+        <w:rPr>
+          <w:rFonts w:ascii="Consolas" w:hAnsi="Consolas"/>
+          <w:b/>
+          <w:bCs/>
+        </w:rPr>
+        <w:t>3. Exposición de API</w:t>
+      </w:r>
+    </w:p>
+    <w:p>
+      <w:pPr>
+        <w:numPr>
+          <w:ilvl w:val="0"/>
+          <w:numId w:val="5"/>
+        </w:numPr>
+        <w:rPr>
+          <w:rFonts w:ascii="Consolas" w:hAnsi="Consolas"/>
+        </w:rPr>
+      </w:pPr>
+      <w:r>
+        <w:rPr>
+          <w:rFonts w:ascii="Consolas" w:hAnsi="Consolas"/>
+          <w:b/>
+          <w:bCs/>
+        </w:rPr>
+        <w:t>Amazon API Gateway</w:t>
+      </w:r>
+      <w:r>
+        <w:rPr>
+          <w:rFonts w:ascii="Consolas" w:hAnsi="Consolas"/>
+        </w:rPr>
+        <w:t>:</w:t>
+      </w:r>
+    </w:p>
+    <w:p>
+      <w:pPr>
+        <w:numPr>
+          <w:ilvl w:val="1"/>
+          <w:numId w:val="5"/>
+        </w:numPr>
+        <w:rPr>
+          <w:rFonts w:ascii="Consolas" w:hAnsi="Consolas"/>
+        </w:rPr>
+      </w:pPr>
+      <w:r>
+        <w:rPr>
+          <w:rFonts w:ascii="Consolas" w:hAnsi="Consolas"/>
+          <w:b/>
+          <w:bCs/>
+        </w:rPr>
+        <w:t>Uso</w:t>
+      </w:r>
+      <w:r>
+        <w:rPr>
+          <w:rFonts w:ascii="Consolas" w:hAnsi="Consolas"/>
+        </w:rPr>
+        <w:t xml:space="preserve">: Exponer y gestionar las API </w:t>
+      </w:r>
+      <w:proofErr w:type="spellStart"/>
+      <w:r>
+        <w:rPr>
+          <w:rFonts w:ascii="Consolas" w:hAnsi="Consolas"/>
+        </w:rPr>
+        <w:t>RESTful</w:t>
+      </w:r>
+      <w:proofErr w:type="spellEnd"/>
+      <w:r>
+        <w:rPr>
+          <w:rFonts w:ascii="Consolas" w:hAnsi="Consolas"/>
+        </w:rPr>
+        <w:t xml:space="preserve"> que permiten la interacción entre los clientes y los microservicios </w:t>
+      </w:r>
+      <w:proofErr w:type="spellStart"/>
+      <w:r>
+        <w:rPr>
+          <w:rFonts w:ascii="Consolas" w:hAnsi="Consolas"/>
+        </w:rPr>
+        <w:t>backend</w:t>
+      </w:r>
+      <w:proofErr w:type="spellEnd"/>
+      <w:r>
+        <w:rPr>
+          <w:rFonts w:ascii="Consolas" w:hAnsi="Consolas"/>
+        </w:rPr>
+        <w:t>.</w:t>
+      </w:r>
+    </w:p>
+    <w:p>
+      <w:pPr>
+        <w:numPr>
+          <w:ilvl w:val="1"/>
+          <w:numId w:val="5"/>
+        </w:numPr>
+        <w:rPr>
+          <w:rFonts w:ascii="Consolas" w:hAnsi="Consolas"/>
+        </w:rPr>
+      </w:pPr>
+      <w:r>
+        <w:rPr>
+          <w:rFonts w:ascii="Consolas" w:hAnsi="Consolas"/>
+          <w:b/>
+          <w:bCs/>
+        </w:rPr>
+        <w:t>Configuración</w:t>
+      </w:r>
+      <w:r>
+        <w:rPr>
+          <w:rFonts w:ascii="Consolas" w:hAnsi="Consolas"/>
+        </w:rPr>
+        <w:t>:</w:t>
+      </w:r>
+    </w:p>
+    <w:p>
+      <w:pPr>
+        <w:numPr>
+          <w:ilvl w:val="2"/>
+          <w:numId w:val="5"/>
+        </w:numPr>
+        <w:rPr>
+          <w:rFonts w:ascii="Consolas" w:hAnsi="Consolas"/>
+        </w:rPr>
+      </w:pPr>
+      <w:r>
+        <w:rPr>
+          <w:rFonts w:ascii="Consolas" w:hAnsi="Consolas"/>
+        </w:rPr>
+        <w:t xml:space="preserve">Crear </w:t>
+      </w:r>
+      <w:proofErr w:type="spellStart"/>
+      <w:r>
+        <w:rPr>
+          <w:rFonts w:ascii="Consolas" w:hAnsi="Consolas"/>
+        </w:rPr>
+        <w:t>API</w:t>
+      </w:r>
+      <w:r>
+        <w:rPr>
+          <w:rFonts w:ascii="Consolas" w:hAnsi="Consolas"/>
+        </w:rPr>
+        <w:t>´s</w:t>
+      </w:r>
+      <w:proofErr w:type="spellEnd"/>
+      <w:r>
+        <w:rPr>
+          <w:rFonts w:ascii="Consolas" w:hAnsi="Consolas"/>
+        </w:rPr>
+        <w:t xml:space="preserve"> en API Gateway.</w:t>
+      </w:r>
+    </w:p>
+    <w:p>
+      <w:pPr>
+        <w:numPr>
+          <w:ilvl w:val="2"/>
+          <w:numId w:val="5"/>
+        </w:numPr>
+        <w:rPr>
+          <w:rFonts w:ascii="Consolas" w:hAnsi="Consolas"/>
+        </w:rPr>
+      </w:pPr>
+      <w:r>
+        <w:rPr>
+          <w:rFonts w:ascii="Consolas" w:hAnsi="Consolas"/>
+        </w:rPr>
+        <w:t>Definir los recursos y métodos (GET, POST, PUT, DELETE).</w:t>
+      </w:r>
+    </w:p>
+    <w:p>
+      <w:pPr>
+        <w:numPr>
+          <w:ilvl w:val="2"/>
+          <w:numId w:val="5"/>
+        </w:numPr>
+        <w:rPr>
+          <w:rFonts w:ascii="Consolas" w:hAnsi="Consolas"/>
+        </w:rPr>
+      </w:pPr>
+      <w:r>
+        <w:rPr>
+          <w:rFonts w:ascii="Consolas" w:hAnsi="Consolas"/>
+        </w:rPr>
+        <w:t xml:space="preserve">Configurar el mapeo de rutas a los servicios </w:t>
+      </w:r>
+      <w:proofErr w:type="spellStart"/>
+      <w:r>
+        <w:rPr>
+          <w:rFonts w:ascii="Consolas" w:hAnsi="Consolas"/>
+        </w:rPr>
+        <w:t>backend</w:t>
+      </w:r>
+      <w:proofErr w:type="spellEnd"/>
+      <w:r>
+        <w:rPr>
+          <w:rFonts w:ascii="Consolas" w:hAnsi="Consolas"/>
+        </w:rPr>
+        <w:t xml:space="preserve"> que se ejecutan en Amazon ECS.</w:t>
+      </w:r>
+    </w:p>
+    <w:p>
+      <w:pPr>
+        <w:numPr>
+          <w:ilvl w:val="2"/>
+          <w:numId w:val="5"/>
+        </w:numPr>
+        <w:rPr>
+          <w:rFonts w:ascii="Consolas" w:hAnsi="Consolas"/>
+        </w:rPr>
+      </w:pPr>
+      <w:r>
+        <w:rPr>
+          <w:rFonts w:ascii="Consolas" w:hAnsi="Consolas"/>
+        </w:rPr>
+        <w:lastRenderedPageBreak/>
+        <w:t>Implementar seguridad y autenticación, como CORS y autenticación basada en tokens.</w:t>
+      </w:r>
+    </w:p>
+    <w:p>
+      <w:pPr>
+        <w:rPr>
+          <w:rFonts w:ascii="Consolas" w:hAnsi="Consolas"/>
+          <w:b/>
+          <w:bCs/>
+        </w:rPr>
+      </w:pPr>
+      <w:r>
+        <w:rPr>
+          <w:rFonts w:ascii="Consolas" w:hAnsi="Consolas"/>
+          <w:b/>
+          <w:bCs/>
+        </w:rPr>
+        <w:t>4. Orquestación de Contenedores</w:t>
+      </w:r>
+    </w:p>
+    <w:p>
+      <w:pPr>
+        <w:numPr>
+          <w:ilvl w:val="0"/>
+          <w:numId w:val="6"/>
+        </w:numPr>
+        <w:rPr>
+          <w:rFonts w:ascii="Consolas" w:hAnsi="Consolas"/>
+          <w:lang w:val="en-US"/>
+        </w:rPr>
+      </w:pPr>
+      <w:r>
+        <w:rPr>
+          <w:rFonts w:ascii="Consolas" w:hAnsi="Consolas"/>
+          <w:b/>
+          <w:bCs/>
+          <w:lang w:val="en-US"/>
+        </w:rPr>
+        <w:t>Amazon ECS (Elastic Container Service)</w:t>
+      </w:r>
+      <w:r>
+        <w:rPr>
+          <w:rFonts w:ascii="Consolas" w:hAnsi="Consolas"/>
+          <w:lang w:val="en-US"/>
+        </w:rPr>
+        <w:t>:</w:t>
+      </w:r>
+    </w:p>
+    <w:p>
+      <w:pPr>
+        <w:numPr>
+          <w:ilvl w:val="1"/>
+          <w:numId w:val="6"/>
+        </w:numPr>
+        <w:rPr>
+          <w:rFonts w:ascii="Consolas" w:hAnsi="Consolas"/>
+        </w:rPr>
+      </w:pPr>
+      <w:r>
+        <w:rPr>
+          <w:rFonts w:ascii="Consolas" w:hAnsi="Consolas"/>
+          <w:b/>
+          <w:bCs/>
+        </w:rPr>
+        <w:t>Uso</w:t>
+      </w:r>
+      <w:r>
+        <w:rPr>
+          <w:rFonts w:ascii="Consolas" w:hAnsi="Consolas"/>
+        </w:rPr>
+        <w:t>: Ejecutar y gestionar los microservicios en contenedores Docker.</w:t>
+      </w:r>
+    </w:p>
+    <w:p>
+      <w:pPr>
+        <w:numPr>
+          <w:ilvl w:val="1"/>
+          <w:numId w:val="6"/>
+        </w:numPr>
+        <w:rPr>
+          <w:rFonts w:ascii="Consolas" w:hAnsi="Consolas"/>
+        </w:rPr>
+      </w:pPr>
+      <w:r>
+        <w:rPr>
+          <w:rFonts w:ascii="Consolas" w:hAnsi="Consolas"/>
+          <w:b/>
+          <w:bCs/>
+        </w:rPr>
+        <w:t>Configuración</w:t>
+      </w:r>
+      <w:r>
+        <w:rPr>
+          <w:rFonts w:ascii="Consolas" w:hAnsi="Consolas"/>
+        </w:rPr>
+        <w:t>:</w:t>
+      </w:r>
+    </w:p>
+    <w:p>
+      <w:pPr>
+        <w:numPr>
+          <w:ilvl w:val="2"/>
+          <w:numId w:val="6"/>
+        </w:numPr>
+        <w:rPr>
+          <w:rFonts w:ascii="Consolas" w:hAnsi="Consolas"/>
+        </w:rPr>
+      </w:pPr>
+      <w:r>
+        <w:rPr>
+          <w:rFonts w:ascii="Consolas" w:hAnsi="Consolas"/>
+        </w:rPr>
+        <w:t>Crear un clúster en ECS.</w:t>
+      </w:r>
+    </w:p>
+    <w:p>
+      <w:pPr>
+        <w:numPr>
+          <w:ilvl w:val="2"/>
+          <w:numId w:val="6"/>
+        </w:numPr>
+        <w:rPr>
+          <w:rFonts w:ascii="Consolas" w:hAnsi="Consolas"/>
+        </w:rPr>
+      </w:pPr>
+      <w:r>
+        <w:rPr>
+          <w:rFonts w:ascii="Consolas" w:hAnsi="Consolas"/>
+        </w:rPr>
+        <w:t>Definir tareas y servicios en ECS</w:t>
+      </w:r>
+      <w:r>
+        <w:rPr>
+          <w:rFonts w:ascii="Consolas" w:hAnsi="Consolas"/>
+        </w:rPr>
+        <w:t>.</w:t>
+      </w:r>
+    </w:p>
+    <w:p>
+      <w:pPr>
+        <w:numPr>
+          <w:ilvl w:val="2"/>
+          <w:numId w:val="6"/>
+        </w:numPr>
+        <w:rPr>
+          <w:rFonts w:ascii="Consolas" w:hAnsi="Consolas"/>
+        </w:rPr>
+      </w:pPr>
+      <w:r>
+        <w:rPr>
+          <w:rFonts w:ascii="Consolas" w:hAnsi="Consolas"/>
+        </w:rPr>
+        <w:t>Configurar el escalado automático y la supervisión de las tareas.</w:t>
+      </w:r>
+    </w:p>
+    <w:p>
+      <w:pPr>
+        <w:numPr>
+          <w:ilvl w:val="2"/>
+          <w:numId w:val="6"/>
+        </w:numPr>
+        <w:rPr>
+          <w:rFonts w:ascii="Consolas" w:hAnsi="Consolas"/>
+        </w:rPr>
+      </w:pPr>
+      <w:r>
+        <w:rPr>
+          <w:rFonts w:ascii="Consolas" w:hAnsi="Consolas"/>
+        </w:rPr>
+        <w:t>Establecer las redes y las configuraciones de seguridad para el acceso a los contenedores.</w:t>
+      </w:r>
+    </w:p>
+    <w:p>
+      <w:pPr>
+        <w:rPr>
+          <w:rFonts w:ascii="Consolas" w:hAnsi="Consolas"/>
+          <w:b/>
+          <w:bCs/>
+        </w:rPr>
+      </w:pPr>
+      <w:r>
+        <w:rPr>
+          <w:rFonts w:ascii="Consolas" w:hAnsi="Consolas"/>
+          <w:b/>
+          <w:bCs/>
+        </w:rPr>
+        <w:t>5. Almacenamiento de Datos</w:t>
+      </w:r>
+    </w:p>
+    <w:p>
+      <w:pPr>
+        <w:numPr>
+          <w:ilvl w:val="0"/>
+          <w:numId w:val="7"/>
+        </w:numPr>
+        <w:rPr>
+          <w:rFonts w:ascii="Consolas" w:hAnsi="Consolas"/>
+        </w:rPr>
+      </w:pPr>
+      <w:r>
+        <w:rPr>
+          <w:rFonts w:ascii="Consolas" w:hAnsi="Consolas"/>
+          <w:b/>
+          <w:bCs/>
+        </w:rPr>
+        <w:t>Amazon RDS (</w:t>
+      </w:r>
+      <w:proofErr w:type="spellStart"/>
+      <w:r>
+        <w:rPr>
+          <w:rFonts w:ascii="Consolas" w:hAnsi="Consolas"/>
+          <w:b/>
+          <w:bCs/>
+        </w:rPr>
+        <w:t>Relational</w:t>
+      </w:r>
+      <w:proofErr w:type="spellEnd"/>
+      <w:r>
+        <w:rPr>
+          <w:rFonts w:ascii="Consolas" w:hAnsi="Consolas"/>
+          <w:b/>
+          <w:bCs/>
+        </w:rPr>
+        <w:t xml:space="preserve"> </w:t>
+      </w:r>
+      <w:proofErr w:type="spellStart"/>
+      <w:r>
+        <w:rPr>
+          <w:rFonts w:ascii="Consolas" w:hAnsi="Consolas"/>
+          <w:b/>
+          <w:bCs/>
+        </w:rPr>
+        <w:t>Database</w:t>
+      </w:r>
+      <w:proofErr w:type="spellEnd"/>
+      <w:r>
+        <w:rPr>
+          <w:rFonts w:ascii="Consolas" w:hAnsi="Consolas"/>
+          <w:b/>
+          <w:bCs/>
+        </w:rPr>
+        <w:t xml:space="preserve"> </w:t>
+      </w:r>
+      <w:proofErr w:type="spellStart"/>
+      <w:r>
+        <w:rPr>
+          <w:rFonts w:ascii="Consolas" w:hAnsi="Consolas"/>
+          <w:b/>
+          <w:bCs/>
+        </w:rPr>
+        <w:t>Service</w:t>
+      </w:r>
+      <w:proofErr w:type="spellEnd"/>
+      <w:r>
+        <w:rPr>
+          <w:rFonts w:ascii="Consolas" w:hAnsi="Consolas"/>
+          <w:b/>
+          <w:bCs/>
+        </w:rPr>
+        <w:t>)</w:t>
+      </w:r>
+      <w:r>
+        <w:rPr>
+          <w:rFonts w:ascii="Consolas" w:hAnsi="Consolas"/>
+        </w:rPr>
+        <w:t>:</w:t>
+      </w:r>
+    </w:p>
+    <w:p>
+      <w:pPr>
+        <w:numPr>
+          <w:ilvl w:val="1"/>
+          <w:numId w:val="7"/>
+        </w:numPr>
+        <w:rPr>
+          <w:rFonts w:ascii="Consolas" w:hAnsi="Consolas"/>
+        </w:rPr>
+      </w:pPr>
+      <w:r>
+        <w:rPr>
+          <w:rFonts w:ascii="Consolas" w:hAnsi="Consolas"/>
+          <w:b/>
+          <w:bCs/>
+        </w:rPr>
+        <w:t>Uso</w:t>
+      </w:r>
+      <w:r>
+        <w:rPr>
+          <w:rFonts w:ascii="Consolas" w:hAnsi="Consolas"/>
+        </w:rPr>
+        <w:t>: Almacenar datos estructurados con alta disponibilidad y facilidad de administración.</w:t>
+      </w:r>
+    </w:p>
+    <w:p>
+      <w:pPr>
+        <w:numPr>
+          <w:ilvl w:val="1"/>
+          <w:numId w:val="7"/>
+        </w:numPr>
+        <w:rPr>
+          <w:rFonts w:ascii="Consolas" w:hAnsi="Consolas"/>
+        </w:rPr>
+      </w:pPr>
+      <w:r>
+        <w:rPr>
+          <w:rFonts w:ascii="Consolas" w:hAnsi="Consolas"/>
+          <w:b/>
+          <w:bCs/>
+        </w:rPr>
+        <w:t>Configuración</w:t>
+      </w:r>
+      <w:r>
+        <w:rPr>
+          <w:rFonts w:ascii="Consolas" w:hAnsi="Consolas"/>
+        </w:rPr>
+        <w:t>:</w:t>
+      </w:r>
+    </w:p>
+    <w:p>
+      <w:pPr>
+        <w:numPr>
+          <w:ilvl w:val="2"/>
+          <w:numId w:val="7"/>
+        </w:numPr>
+        <w:rPr>
+          <w:rFonts w:ascii="Consolas" w:hAnsi="Consolas"/>
+        </w:rPr>
+      </w:pPr>
+      <w:r>
+        <w:rPr>
+          <w:rFonts w:ascii="Consolas" w:hAnsi="Consolas"/>
+        </w:rPr>
+        <w:t xml:space="preserve">Crear una instancia de base de datos en RDS </w:t>
+      </w:r>
+      <w:proofErr w:type="gramStart"/>
+      <w:r>
+        <w:rPr>
+          <w:rFonts w:ascii="Consolas" w:hAnsi="Consolas"/>
+        </w:rPr>
+        <w:t>( MySQL</w:t>
+      </w:r>
+      <w:proofErr w:type="gramEnd"/>
+      <w:r>
+        <w:rPr>
+          <w:rFonts w:ascii="Consolas" w:hAnsi="Consolas"/>
+        </w:rPr>
+        <w:t>).</w:t>
+      </w:r>
+    </w:p>
+    <w:p>
+      <w:pPr>
+        <w:numPr>
+          <w:ilvl w:val="2"/>
+          <w:numId w:val="7"/>
+        </w:numPr>
+        <w:rPr>
+          <w:rFonts w:ascii="Consolas" w:hAnsi="Consolas"/>
+        </w:rPr>
+      </w:pPr>
+      <w:r>
+        <w:rPr>
+          <w:rFonts w:ascii="Consolas" w:hAnsi="Consolas"/>
+        </w:rPr>
+        <w:t>Configurar las instancias para copias de seguridad automáticas, replicación y escalabilidad.</w:t>
+      </w:r>
+    </w:p>
+    <w:p>
+      <w:pPr>
+        <w:numPr>
+          <w:ilvl w:val="2"/>
+          <w:numId w:val="7"/>
+        </w:numPr>
+        <w:rPr>
+          <w:rFonts w:ascii="Consolas" w:hAnsi="Consolas"/>
+        </w:rPr>
+      </w:pPr>
+      <w:r>
+        <w:rPr>
+          <w:rFonts w:ascii="Consolas" w:hAnsi="Consolas"/>
+        </w:rPr>
+        <w:t>Ajustar los parámetros de rendimiento y las políticas de acceso.</w:t>
+      </w:r>
+    </w:p>
+    <w:p>
+      <w:pPr>
+        <w:numPr>
+          <w:ilvl w:val="0"/>
+          <w:numId w:val="7"/>
+        </w:numPr>
+        <w:rPr>
+          <w:rFonts w:ascii="Consolas" w:hAnsi="Consolas"/>
+        </w:rPr>
+      </w:pPr>
+      <w:r>
+        <w:rPr>
+          <w:rFonts w:ascii="Consolas" w:hAnsi="Consolas"/>
+          <w:b/>
+          <w:bCs/>
+        </w:rPr>
+        <w:t xml:space="preserve">Amazon </w:t>
+      </w:r>
+      <w:proofErr w:type="spellStart"/>
+      <w:r>
+        <w:rPr>
+          <w:rFonts w:ascii="Consolas" w:hAnsi="Consolas"/>
+          <w:b/>
+          <w:bCs/>
+        </w:rPr>
+        <w:t>DynamoDB</w:t>
+      </w:r>
+      <w:proofErr w:type="spellEnd"/>
+      <w:r>
+        <w:rPr>
+          <w:rFonts w:ascii="Consolas" w:hAnsi="Consolas"/>
+        </w:rPr>
+        <w:t>:</w:t>
+      </w:r>
+    </w:p>
+    <w:p>
+      <w:pPr>
+        <w:numPr>
+          <w:ilvl w:val="1"/>
+          <w:numId w:val="7"/>
+        </w:numPr>
+        <w:rPr>
+          <w:rFonts w:ascii="Consolas" w:hAnsi="Consolas"/>
+        </w:rPr>
+      </w:pPr>
+      <w:r>
+        <w:rPr>
+          <w:rFonts w:ascii="Consolas" w:hAnsi="Consolas"/>
+          <w:b/>
+          <w:bCs/>
+        </w:rPr>
+        <w:t>Uso</w:t>
+      </w:r>
+      <w:r>
+        <w:rPr>
+          <w:rFonts w:ascii="Consolas" w:hAnsi="Consolas"/>
+        </w:rPr>
+        <w:t>: Almacenar datos no estructurados o datos que requieren una alta escalabilidad y baja latencia.</w:t>
+      </w:r>
+    </w:p>
+    <w:p>
+      <w:pPr>
+        <w:numPr>
+          <w:ilvl w:val="1"/>
+          <w:numId w:val="7"/>
+        </w:numPr>
+        <w:rPr>
+          <w:rFonts w:ascii="Consolas" w:hAnsi="Consolas"/>
+        </w:rPr>
+      </w:pPr>
+      <w:r>
+        <w:rPr>
+          <w:rFonts w:ascii="Consolas" w:hAnsi="Consolas"/>
+          <w:b/>
+          <w:bCs/>
+        </w:rPr>
+        <w:t>Configuración</w:t>
+      </w:r>
+      <w:r>
+        <w:rPr>
+          <w:rFonts w:ascii="Consolas" w:hAnsi="Consolas"/>
+        </w:rPr>
+        <w:t>:</w:t>
+      </w:r>
+    </w:p>
+    <w:p>
+      <w:pPr>
+        <w:numPr>
+          <w:ilvl w:val="2"/>
+          <w:numId w:val="7"/>
+        </w:numPr>
+        <w:rPr>
+          <w:rFonts w:ascii="Consolas" w:hAnsi="Consolas"/>
+        </w:rPr>
+      </w:pPr>
+      <w:r>
+        <w:rPr>
+          <w:rFonts w:ascii="Consolas" w:hAnsi="Consolas"/>
+        </w:rPr>
+        <w:t xml:space="preserve">Crear tablas en </w:t>
+      </w:r>
+      <w:proofErr w:type="spellStart"/>
+      <w:r>
+        <w:rPr>
+          <w:rFonts w:ascii="Consolas" w:hAnsi="Consolas"/>
+        </w:rPr>
+        <w:t>DynamoDB</w:t>
+      </w:r>
+      <w:proofErr w:type="spellEnd"/>
+      <w:r>
+        <w:rPr>
+          <w:rFonts w:ascii="Consolas" w:hAnsi="Consolas"/>
+        </w:rPr>
+        <w:t xml:space="preserve"> con las claves de partición y clasificación adecuadas.</w:t>
+      </w:r>
+    </w:p>
+    <w:p>
+      <w:pPr>
+        <w:numPr>
+          <w:ilvl w:val="2"/>
+          <w:numId w:val="7"/>
+        </w:numPr>
+        <w:rPr>
+          <w:rFonts w:ascii="Consolas" w:hAnsi="Consolas"/>
+        </w:rPr>
+      </w:pPr>
+      <w:r>
+        <w:rPr>
+          <w:rFonts w:ascii="Consolas" w:hAnsi="Consolas"/>
+        </w:rPr>
+        <w:t>Configurar las políticas de escalado automático y la capacidad de lectura/escritura.</w:t>
+      </w:r>
+    </w:p>
+    <w:p>
+      <w:pPr>
+        <w:numPr>
+          <w:ilvl w:val="2"/>
+          <w:numId w:val="7"/>
+        </w:numPr>
+        <w:rPr>
+          <w:rFonts w:ascii="Consolas" w:hAnsi="Consolas"/>
+        </w:rPr>
+      </w:pPr>
+      <w:r>
+        <w:rPr>
+          <w:rFonts w:ascii="Consolas" w:hAnsi="Consolas"/>
+        </w:rPr>
+        <w:t>Configurar índices secundarios globales si se requiere una búsqueda adicional.</w:t>
+      </w:r>
+    </w:p>
+    <w:p>
+      <w:pPr>
+        <w:rPr>
+          <w:rFonts w:ascii="Consolas" w:hAnsi="Consolas"/>
+          <w:b/>
+          <w:bCs/>
+        </w:rPr>
+      </w:pPr>
+      <w:r>
+        <w:rPr>
+          <w:rFonts w:ascii="Consolas" w:hAnsi="Consolas"/>
+          <w:b/>
+          <w:bCs/>
+        </w:rPr>
+        <w:t>6. Integración y Comunicación</w:t>
+      </w:r>
+    </w:p>
+    <w:p>
+      <w:pPr>
+        <w:numPr>
+          <w:ilvl w:val="0"/>
+          <w:numId w:val="8"/>
+        </w:numPr>
+        <w:rPr>
+          <w:rFonts w:ascii="Consolas" w:hAnsi="Consolas"/>
+        </w:rPr>
+      </w:pPr>
+      <w:r>
+        <w:rPr>
+          <w:rFonts w:ascii="Consolas" w:hAnsi="Consolas"/>
+          <w:b/>
+          <w:bCs/>
+        </w:rPr>
+        <w:lastRenderedPageBreak/>
+        <w:t>Integración de Servicios</w:t>
+      </w:r>
+      <w:r>
+        <w:rPr>
+          <w:rFonts w:ascii="Consolas" w:hAnsi="Consolas"/>
+        </w:rPr>
+        <w:t>:</w:t>
+      </w:r>
+    </w:p>
+    <w:p>
+      <w:pPr>
+        <w:numPr>
+          <w:ilvl w:val="1"/>
+          <w:numId w:val="8"/>
+        </w:numPr>
+        <w:rPr>
+          <w:rFonts w:ascii="Consolas" w:hAnsi="Consolas"/>
+        </w:rPr>
+      </w:pPr>
+      <w:r>
+        <w:rPr>
+          <w:rFonts w:ascii="Consolas" w:hAnsi="Consolas"/>
+          <w:b/>
+          <w:bCs/>
+        </w:rPr>
+        <w:t>API Gateway</w:t>
+      </w:r>
+      <w:r>
+        <w:rPr>
+          <w:rFonts w:ascii="Consolas" w:hAnsi="Consolas"/>
+        </w:rPr>
+        <w:t xml:space="preserve"> se comunica con </w:t>
+      </w:r>
+      <w:r>
+        <w:rPr>
+          <w:rFonts w:ascii="Consolas" w:hAnsi="Consolas"/>
+          <w:b/>
+          <w:bCs/>
+        </w:rPr>
+        <w:t>ECS</w:t>
+      </w:r>
+      <w:r>
+        <w:rPr>
+          <w:rFonts w:ascii="Consolas" w:hAnsi="Consolas"/>
+        </w:rPr>
+        <w:t xml:space="preserve"> para enrutar las solicitudes de los clientes a los microservicios adecuados.</w:t>
+      </w:r>
+    </w:p>
+    <w:p>
+      <w:pPr>
+        <w:numPr>
+          <w:ilvl w:val="1"/>
+          <w:numId w:val="8"/>
+        </w:numPr>
+        <w:rPr>
+          <w:rFonts w:ascii="Consolas" w:hAnsi="Consolas"/>
+        </w:rPr>
+      </w:pPr>
+      <w:r>
+        <w:rPr>
+          <w:rFonts w:ascii="Consolas" w:hAnsi="Consolas"/>
+          <w:b/>
+          <w:bCs/>
+        </w:rPr>
+        <w:t>ECS</w:t>
+      </w:r>
+      <w:r>
+        <w:rPr>
+          <w:rFonts w:ascii="Consolas" w:hAnsi="Consolas"/>
+        </w:rPr>
+        <w:t xml:space="preserve"> interactúa con </w:t>
+      </w:r>
+      <w:r>
+        <w:rPr>
+          <w:rFonts w:ascii="Consolas" w:hAnsi="Consolas"/>
+          <w:b/>
+          <w:bCs/>
+        </w:rPr>
+        <w:t>RDS</w:t>
+      </w:r>
+      <w:r>
+        <w:rPr>
+          <w:rFonts w:ascii="Consolas" w:hAnsi="Consolas"/>
+        </w:rPr>
+        <w:t xml:space="preserve"> y </w:t>
+      </w:r>
+      <w:proofErr w:type="spellStart"/>
+      <w:r>
+        <w:rPr>
+          <w:rFonts w:ascii="Consolas" w:hAnsi="Consolas"/>
+          <w:b/>
+          <w:bCs/>
+        </w:rPr>
+        <w:t>DynamoDB</w:t>
+      </w:r>
+      <w:proofErr w:type="spellEnd"/>
+      <w:r>
+        <w:rPr>
+          <w:rFonts w:ascii="Consolas" w:hAnsi="Consolas"/>
+        </w:rPr>
+        <w:t xml:space="preserve"> para realizar operaciones de almacenamiento y recuperación de datos.</w:t>
+      </w:r>
+    </w:p>
+    <w:p>
+      <w:pPr>
+        <w:numPr>
+          <w:ilvl w:val="1"/>
+          <w:numId w:val="8"/>
+        </w:numPr>
+        <w:rPr>
+          <w:rFonts w:ascii="Consolas" w:hAnsi="Consolas"/>
+        </w:rPr>
+      </w:pPr>
+      <w:r>
+        <w:rPr>
+          <w:rFonts w:ascii="Consolas" w:hAnsi="Consolas"/>
+          <w:b/>
+          <w:bCs/>
+        </w:rPr>
+        <w:t>S3</w:t>
+      </w:r>
+      <w:r>
+        <w:rPr>
+          <w:rFonts w:ascii="Consolas" w:hAnsi="Consolas"/>
+        </w:rPr>
+        <w:t xml:space="preserve"> se usa para servir archivos estáticos y almacenar datos de respaldo o archivos grandes.</w:t>
+      </w:r>
+    </w:p>
+    <w:p>
+      <w:pPr>
+        <w:rPr>
+          <w:rFonts w:ascii="Consolas" w:hAnsi="Consolas"/>
+          <w:b/>
+          <w:bCs/>
+        </w:rPr>
+      </w:pPr>
+      <w:r>
+        <w:rPr>
+          <w:rFonts w:ascii="Consolas" w:hAnsi="Consolas"/>
+          <w:b/>
+          <w:bCs/>
+        </w:rPr>
+        <w:t>7. Seguridad y Monitoreo</w:t>
+      </w:r>
+    </w:p>
+    <w:p>
+      <w:pPr>
+        <w:numPr>
+          <w:ilvl w:val="0"/>
+          <w:numId w:val="9"/>
+        </w:numPr>
+        <w:rPr>
+          <w:rFonts w:ascii="Consolas" w:hAnsi="Consolas"/>
+          <w:lang w:val="en-US"/>
+        </w:rPr>
+      </w:pPr>
+      <w:r>
+        <w:rPr>
+          <w:rFonts w:ascii="Consolas" w:hAnsi="Consolas"/>
+          <w:b/>
+          <w:bCs/>
+          <w:lang w:val="en-US"/>
+        </w:rPr>
+        <w:t>AWS IAM (Identity and Access Management)</w:t>
+      </w:r>
+      <w:r>
+        <w:rPr>
+          <w:rFonts w:ascii="Consolas" w:hAnsi="Consolas"/>
+          <w:lang w:val="en-US"/>
+        </w:rPr>
+        <w:t>:</w:t>
+      </w:r>
+    </w:p>
+    <w:p>
+      <w:pPr>
+        <w:numPr>
+          <w:ilvl w:val="1"/>
+          <w:numId w:val="9"/>
+        </w:numPr>
+        <w:rPr>
+          <w:rFonts w:ascii="Consolas" w:hAnsi="Consolas"/>
+        </w:rPr>
+      </w:pPr>
+      <w:r>
+        <w:rPr>
+          <w:rFonts w:ascii="Consolas" w:hAnsi="Consolas"/>
+          <w:b/>
+          <w:bCs/>
+        </w:rPr>
+        <w:t>Uso</w:t>
+      </w:r>
+      <w:r>
+        <w:rPr>
+          <w:rFonts w:ascii="Consolas" w:hAnsi="Consolas"/>
+        </w:rPr>
+        <w:t>: Administrar permisos y acceso a los recursos de AWS.</w:t>
+      </w:r>
+    </w:p>
+    <w:p>
+      <w:pPr>
+        <w:numPr>
+          <w:ilvl w:val="1"/>
+          <w:numId w:val="9"/>
+        </w:numPr>
+        <w:rPr>
+          <w:rFonts w:ascii="Consolas" w:hAnsi="Consolas"/>
+        </w:rPr>
+      </w:pPr>
+      <w:r>
+        <w:rPr>
+          <w:rFonts w:ascii="Consolas" w:hAnsi="Consolas"/>
+          <w:b/>
+          <w:bCs/>
+        </w:rPr>
+        <w:t>Configuración</w:t>
+      </w:r>
+      <w:r>
+        <w:rPr>
+          <w:rFonts w:ascii="Consolas" w:hAnsi="Consolas"/>
+        </w:rPr>
+        <w:t>:</w:t>
+      </w:r>
+    </w:p>
+    <w:p>
+      <w:pPr>
+        <w:numPr>
+          <w:ilvl w:val="2"/>
+          <w:numId w:val="9"/>
+        </w:numPr>
+        <w:rPr>
+          <w:rFonts w:ascii="Consolas" w:hAnsi="Consolas"/>
+        </w:rPr>
+      </w:pPr>
+      <w:r>
+        <w:rPr>
+          <w:rFonts w:ascii="Consolas" w:hAnsi="Consolas"/>
+        </w:rPr>
+        <w:t xml:space="preserve">Crear políticas y roles para controlar el acceso a S3, </w:t>
+      </w:r>
+      <w:proofErr w:type="spellStart"/>
+      <w:r>
+        <w:rPr>
+          <w:rFonts w:ascii="Consolas" w:hAnsi="Consolas"/>
+        </w:rPr>
+        <w:t>CloudFront</w:t>
+      </w:r>
+      <w:proofErr w:type="spellEnd"/>
+      <w:r>
+        <w:rPr>
+          <w:rFonts w:ascii="Consolas" w:hAnsi="Consolas"/>
+        </w:rPr>
+        <w:t xml:space="preserve">, API Gateway, ECS, RDS y </w:t>
+      </w:r>
+      <w:proofErr w:type="spellStart"/>
+      <w:r>
+        <w:rPr>
+          <w:rFonts w:ascii="Consolas" w:hAnsi="Consolas"/>
+        </w:rPr>
+        <w:t>DynamoDB</w:t>
+      </w:r>
+      <w:proofErr w:type="spellEnd"/>
+      <w:r>
+        <w:rPr>
+          <w:rFonts w:ascii="Consolas" w:hAnsi="Consolas"/>
+        </w:rPr>
+        <w:t>.</w:t>
+      </w:r>
+    </w:p>
+    <w:p>
+      <w:pPr>
+        <w:numPr>
+          <w:ilvl w:val="2"/>
+          <w:numId w:val="9"/>
+        </w:numPr>
+        <w:rPr>
+          <w:rFonts w:ascii="Consolas" w:hAnsi="Consolas"/>
+        </w:rPr>
+      </w:pPr>
+    </w:p>
+    <w:p>
+      <w:pPr>
+        <w:rPr>
+          <w:rFonts w:ascii="Consolas" w:hAnsi="Consolas"/>
+          <w:b/>
+          <w:bCs/>
+        </w:rPr>
+      </w:pPr>
+      <w:r>
+        <w:rPr>
+          <w:rFonts w:ascii="Consolas" w:hAnsi="Consolas"/>
+          <w:b/>
+          <w:bCs/>
+        </w:rPr>
+        <w:t>Diagrama de Arquitectura</w:t>
+      </w:r>
+    </w:p>
+    <w:p>
+      <w:pPr>
+        <w:numPr>
+          <w:ilvl w:val="0"/>
+          <w:numId w:val="10"/>
+        </w:numPr>
+        <w:rPr>
+          <w:rFonts w:ascii="Consolas" w:hAnsi="Consolas"/>
+        </w:rPr>
+      </w:pPr>
+      <w:r>
+        <w:rPr>
+          <w:rFonts w:ascii="Consolas" w:hAnsi="Consolas"/>
+          <w:b/>
+          <w:bCs/>
+        </w:rPr>
+        <w:t>Clientes</w:t>
+      </w:r>
+      <w:r>
+        <w:rPr>
+          <w:rFonts w:ascii="Consolas" w:hAnsi="Consolas"/>
+        </w:rPr>
+        <w:t xml:space="preserve">: Interactúan con la aplicación a través de </w:t>
+      </w:r>
+      <w:proofErr w:type="spellStart"/>
+      <w:r>
+        <w:rPr>
+          <w:rFonts w:ascii="Consolas" w:hAnsi="Consolas"/>
+          <w:b/>
+          <w:bCs/>
+        </w:rPr>
+        <w:t>CloudFront</w:t>
+      </w:r>
+      <w:proofErr w:type="spellEnd"/>
+      <w:r>
+        <w:rPr>
+          <w:rFonts w:ascii="Consolas" w:hAnsi="Consolas"/>
+        </w:rPr>
+        <w:t>.</w:t>
+      </w:r>
+    </w:p>
+    <w:p>
+      <w:pPr>
+        <w:numPr>
+          <w:ilvl w:val="0"/>
+          <w:numId w:val="10"/>
+        </w:numPr>
+        <w:rPr>
+          <w:rFonts w:ascii="Consolas" w:hAnsi="Consolas"/>
+        </w:rPr>
+      </w:pPr>
+      <w:proofErr w:type="spellStart"/>
+      <w:r>
+        <w:rPr>
+          <w:rFonts w:ascii="Consolas" w:hAnsi="Consolas"/>
+          <w:b/>
+          <w:bCs/>
+        </w:rPr>
+        <w:t>CloudFront</w:t>
+      </w:r>
+      <w:proofErr w:type="spellEnd"/>
+      <w:r>
+        <w:rPr>
+          <w:rFonts w:ascii="Consolas" w:hAnsi="Consolas"/>
+        </w:rPr>
+        <w:t xml:space="preserve">: Distribuye contenido estático desde </w:t>
+      </w:r>
+      <w:r>
+        <w:rPr>
+          <w:rFonts w:ascii="Consolas" w:hAnsi="Consolas"/>
+          <w:b/>
+          <w:bCs/>
+        </w:rPr>
+        <w:t>S3</w:t>
+      </w:r>
+      <w:r>
+        <w:rPr>
+          <w:rFonts w:ascii="Consolas" w:hAnsi="Consolas"/>
+        </w:rPr>
+        <w:t xml:space="preserve"> y enruta solicitudes de API a </w:t>
+      </w:r>
+      <w:r>
+        <w:rPr>
+          <w:rFonts w:ascii="Consolas" w:hAnsi="Consolas"/>
+          <w:b/>
+          <w:bCs/>
+        </w:rPr>
+        <w:t>API Gateway</w:t>
+      </w:r>
+      <w:r>
+        <w:rPr>
+          <w:rFonts w:ascii="Consolas" w:hAnsi="Consolas"/>
+        </w:rPr>
+        <w:t>.</w:t>
+      </w:r>
+    </w:p>
+    <w:p>
+      <w:pPr>
+        <w:numPr>
+          <w:ilvl w:val="0"/>
+          <w:numId w:val="10"/>
+        </w:numPr>
+        <w:rPr>
+          <w:rFonts w:ascii="Consolas" w:hAnsi="Consolas"/>
+        </w:rPr>
+      </w:pPr>
+      <w:r>
+        <w:rPr>
+          <w:rFonts w:ascii="Consolas" w:hAnsi="Consolas"/>
+          <w:b/>
+          <w:bCs/>
+        </w:rPr>
+        <w:t>API Gateway</w:t>
+      </w:r>
+      <w:r>
+        <w:rPr>
+          <w:rFonts w:ascii="Consolas" w:hAnsi="Consolas"/>
+        </w:rPr>
+        <w:t xml:space="preserve">: Enruta las solicitudes a </w:t>
+      </w:r>
+      <w:r>
+        <w:rPr>
+          <w:rFonts w:ascii="Consolas" w:hAnsi="Consolas"/>
+          <w:b/>
+          <w:bCs/>
+        </w:rPr>
+        <w:t>ECS</w:t>
+      </w:r>
+      <w:r>
+        <w:rPr>
+          <w:rFonts w:ascii="Consolas" w:hAnsi="Consolas"/>
+        </w:rPr>
+        <w:t>.</w:t>
+      </w:r>
+    </w:p>
+    <w:p>
+      <w:pPr>
+        <w:numPr>
+          <w:ilvl w:val="0"/>
+          <w:numId w:val="10"/>
+        </w:numPr>
+        <w:rPr>
+          <w:rFonts w:ascii="Consolas" w:hAnsi="Consolas"/>
+        </w:rPr>
+      </w:pPr>
+      <w:r>
+        <w:rPr>
+          <w:rFonts w:ascii="Consolas" w:hAnsi="Consolas"/>
+          <w:b/>
+          <w:bCs/>
+        </w:rPr>
+        <w:t>ECS</w:t>
+      </w:r>
+      <w:r>
+        <w:rPr>
+          <w:rFonts w:ascii="Consolas" w:hAnsi="Consolas"/>
+        </w:rPr>
+        <w:t xml:space="preserve">: Ejecuta microservicios y se comunica con </w:t>
+      </w:r>
+      <w:r>
+        <w:rPr>
+          <w:rFonts w:ascii="Consolas" w:hAnsi="Consolas"/>
+          <w:b/>
+          <w:bCs/>
+        </w:rPr>
+        <w:t>RDS</w:t>
+      </w:r>
+      <w:r>
+        <w:rPr>
+          <w:rFonts w:ascii="Consolas" w:hAnsi="Consolas"/>
+        </w:rPr>
+        <w:t xml:space="preserve"> y </w:t>
+      </w:r>
+      <w:proofErr w:type="spellStart"/>
+      <w:r>
+        <w:rPr>
+          <w:rFonts w:ascii="Consolas" w:hAnsi="Consolas"/>
+          <w:b/>
+          <w:bCs/>
+        </w:rPr>
+        <w:t>DynamoDB</w:t>
+      </w:r>
+      <w:proofErr w:type="spellEnd"/>
+      <w:r>
+        <w:rPr>
+          <w:rFonts w:ascii="Consolas" w:hAnsi="Consolas"/>
+        </w:rPr>
+        <w:t xml:space="preserve"> para almacenar y recuperar datos.</w:t>
+      </w:r>
+    </w:p>
+    <w:p>
+      <w:pPr>
+        <w:numPr>
+          <w:ilvl w:val="0"/>
+          <w:numId w:val="10"/>
+        </w:numPr>
+        <w:rPr>
+          <w:rFonts w:ascii="Consolas" w:hAnsi="Consolas"/>
+        </w:rPr>
+      </w:pPr>
+      <w:r>
+        <w:rPr>
+          <w:rFonts w:ascii="Consolas" w:hAnsi="Consolas"/>
+          <w:b/>
+          <w:bCs/>
+        </w:rPr>
+        <w:t>S3</w:t>
+      </w:r>
+      <w:r>
+        <w:rPr>
+          <w:rFonts w:ascii="Consolas" w:hAnsi="Consolas"/>
+        </w:rPr>
+        <w:t>: Almacena archivos estáticos y datos de respaldo.</w:t>
+      </w:r>
+    </w:p>
+    <w:p>
+      <w:pPr>
+        <w:numPr>
+          <w:ilvl w:val="0"/>
+          <w:numId w:val="10"/>
+        </w:numPr>
+        <w:rPr>
+          <w:rFonts w:ascii="Consolas" w:hAnsi="Consolas"/>
+        </w:rPr>
+      </w:pPr>
+      <w:r>
+        <w:rPr>
+          <w:rFonts w:ascii="Consolas" w:hAnsi="Consolas"/>
+          <w:b/>
+          <w:bCs/>
+        </w:rPr>
+        <w:t xml:space="preserve">RDS y </w:t>
+      </w:r>
+      <w:proofErr w:type="spellStart"/>
+      <w:r>
+        <w:rPr>
+          <w:rFonts w:ascii="Consolas" w:hAnsi="Consolas"/>
+          <w:b/>
+          <w:bCs/>
+        </w:rPr>
+        <w:t>DynamoDB</w:t>
+      </w:r>
+      <w:proofErr w:type="spellEnd"/>
+      <w:r>
+        <w:rPr>
+          <w:rFonts w:ascii="Consolas" w:hAnsi="Consolas"/>
+        </w:rPr>
+        <w:t>: Almacenan datos estructurados y no estructurados.</w:t>
+      </w:r>
+    </w:p>
+    <w:p>
+      <w:pPr>
+        <w:rPr>
+          <w:rFonts w:ascii="Consolas" w:hAnsi="Consolas"/>
+        </w:rPr>
+      </w:pPr>
+      <w:r>
+        <w:rPr>
+          <w:rFonts w:ascii="Consolas" w:hAnsi="Consolas"/>
+        </w:rPr>
+        <w:t>Esta descripción y arquitectura proporcionan una visión clara de cómo cada componente se integra en tu solución basada en AWS.</w:t>
+      </w:r>
+    </w:p>
+    <w:p>
+      <w:pPr>
+        <w:rPr>
+          <w:rFonts w:ascii="Consolas" w:hAnsi="Consolas"/>
+          <w:u w:val="single"/>
+        </w:rPr>
+      </w:pPr>
+    </w:p>
+    <w:p>
+      <w:pPr>
+        <w:rPr>
+          <w:rFonts w:ascii="Consolas" w:hAnsi="Consolas"/>
+        </w:rPr>
+      </w:pPr>
+    </w:p>
+    <w:p>
+      <w:pPr>
+        <w:rPr>
+          <w:rFonts w:ascii="Consolas" w:hAnsi="Consolas"/>
+        </w:rPr>
+      </w:pPr>
+    </w:p>
     <w:sectPr>
       <w:pgSz w:w="12240" w:h="15840"/>
       <w:pgMar w:top="1417" w:right="1701" w:bottom="1417" w:left="1701" w:header="708" w:footer="708" w:gutter="0"/>
@@ -828,6 +2652,155 @@
 <file path=word/numbering.xml><?xml version="1.0" encoding="utf-8"?>
 <w:numbering xmlns:wpc="http://schemas.microsoft.com/office/word/2010/wordprocessingCanvas" xmlns:cx="http://schemas.microsoft.com/office/drawing/2014/chartex" xmlns:cx1="http://schemas.microsoft.com/office/drawing/2015/9/8/chartex" xmlns:cx2="http://schemas.microsoft.com/office/drawing/2015/10/21/chartex" xmlns:cx3="http://schemas.microsoft.com/office/drawing/2016/5/9/chartex" xmlns:cx4="http://schemas.microsoft.com/office/drawing/2016/5/10/chartex" xmlns:cx5="http://schemas.microsoft.com/office/drawing/2016/5/11/chartex" xmlns:cx6="http://schemas.microsoft.com/office/drawing/2016/5/12/chartex" xmlns:cx7="http://schemas.microsoft.com/office/drawing/2016/5/13/chartex" xmlns:cx8="http://schemas.microsoft.com/office/drawing/2016/5/14/chartex" xmlns:mc="http://schemas.openxmlformats.org/markup-compatibility/2006" xmlns:aink="http://schemas.microsoft.com/office/drawing/2016/ink" xmlns:am3d="http://schemas.microsoft.com/office/drawing/2017/model3d" xmlns:o="urn:schemas-microsoft-com:office:office" xmlns:oel="http://schemas.microsoft.com/office/2019/extlst" xmlns:r="http://schemas.openxmlformats.org/officeDocument/2006/relationships" xmlns:m="http://schemas.openxmlformats.org/officeDocument/2006/math" xmlns:v="urn:schemas-microsoft-com:vml" xmlns:wp14="http://schemas.microsoft.com/office/word/2010/wordprocessingDrawing" xmlns:wp="http://schemas.openxmlformats.org/drawingml/2006/wordprocessingDrawing" xmlns:w10="urn:schemas-microsoft-com:office:word" xmlns:w="http://schemas.openxmlformats.org/wordprocessingml/2006/main" xmlns:w14="http://schemas.microsoft.com/office/word/2010/wordml" xmlns:w15="http://schemas.microsoft.com/office/word/2012/wordml" xmlns:w16cex="http://schemas.microsoft.com/office/word/2018/wordml/cex" xmlns:w16cid="http://schemas.microsoft.com/office/word/2016/wordml/cid" xmlns:w16="http://schemas.microsoft.com/office/word/2018/wordml" xmlns:w16du="http://schemas.microsoft.com/office/word/2023/wordml/word16du" xmlns:w16sdtdh="http://schemas.microsoft.com/office/word/2020/wordml/sdtdatahash" xmlns:w16se="http://schemas.microsoft.com/office/word/2015/wordml/symex" xmlns:wpg="http://schemas.microsoft.com/office/word/2010/wordprocessingGroup" xmlns:wpi="http://schemas.microsoft.com/office/word/2010/wordprocessingInk" xmlns:wne="http://schemas.microsoft.com/office/word/2006/wordml" xmlns:wps="http://schemas.microsoft.com/office/word/2010/wordprocessingShape" mc:Ignorable="w14 w15 w16se w16cid w16 w16cex w16sdtdh w16du wp14">
   <w:abstractNum w:abstractNumId="0" w15:restartNumberingAfterBreak="0">
+    <w:nsid w:val="0AAB7744"/>
+    <w:multiLevelType w:val="multilevel"/>
+    <w:tmpl w:val="8670029C"/>
+    <w:lvl w:ilvl="0">
+      <w:start w:val="1"/>
+      <w:numFmt w:val="bullet"/>
+      <w:lvlText w:val=""/>
+      <w:lvlJc w:val="left"/>
+      <w:pPr>
+        <w:tabs>
+          <w:tab w:val="num" w:pos="720"/>
+        </w:tabs>
+        <w:ind w:left="720" w:hanging="360"/>
+      </w:pPr>
+      <w:rPr>
+        <w:rFonts w:ascii="Symbol" w:hAnsi="Symbol" w:hint="default"/>
+        <w:sz w:val="20"/>
+      </w:rPr>
+    </w:lvl>
+    <w:lvl w:ilvl="1">
+      <w:start w:val="1"/>
+      <w:numFmt w:val="bullet"/>
+      <w:lvlText w:val="o"/>
+      <w:lvlJc w:val="left"/>
+      <w:pPr>
+        <w:tabs>
+          <w:tab w:val="num" w:pos="1440"/>
+        </w:tabs>
+        <w:ind w:left="1440" w:hanging="360"/>
+      </w:pPr>
+      <w:rPr>
+        <w:rFonts w:ascii="Courier New" w:hAnsi="Courier New" w:hint="default"/>
+        <w:sz w:val="20"/>
+      </w:rPr>
+    </w:lvl>
+    <w:lvl w:ilvl="2">
+      <w:start w:val="1"/>
+      <w:numFmt w:val="bullet"/>
+      <w:lvlText w:val=""/>
+      <w:lvlJc w:val="left"/>
+      <w:pPr>
+        <w:tabs>
+          <w:tab w:val="num" w:pos="2160"/>
+        </w:tabs>
+        <w:ind w:left="2160" w:hanging="360"/>
+      </w:pPr>
+      <w:rPr>
+        <w:rFonts w:ascii="Wingdings" w:hAnsi="Wingdings" w:hint="default"/>
+        <w:sz w:val="20"/>
+      </w:rPr>
+    </w:lvl>
+    <w:lvl w:ilvl="3" w:tentative="1">
+      <w:start w:val="1"/>
+      <w:numFmt w:val="bullet"/>
+      <w:lvlText w:val=""/>
+      <w:lvlJc w:val="left"/>
+      <w:pPr>
+        <w:tabs>
+          <w:tab w:val="num" w:pos="2880"/>
+        </w:tabs>
+        <w:ind w:left="2880" w:hanging="360"/>
+      </w:pPr>
+      <w:rPr>
+        <w:rFonts w:ascii="Wingdings" w:hAnsi="Wingdings" w:hint="default"/>
+        <w:sz w:val="20"/>
+      </w:rPr>
+    </w:lvl>
+    <w:lvl w:ilvl="4" w:tentative="1">
+      <w:start w:val="1"/>
+      <w:numFmt w:val="bullet"/>
+      <w:lvlText w:val=""/>
+      <w:lvlJc w:val="left"/>
+      <w:pPr>
+        <w:tabs>
+          <w:tab w:val="num" w:pos="3600"/>
+        </w:tabs>
+        <w:ind w:left="3600" w:hanging="360"/>
+      </w:pPr>
+      <w:rPr>
+        <w:rFonts w:ascii="Wingdings" w:hAnsi="Wingdings" w:hint="default"/>
+        <w:sz w:val="20"/>
+      </w:rPr>
+    </w:lvl>
+    <w:lvl w:ilvl="5" w:tentative="1">
+      <w:start w:val="1"/>
+      <w:numFmt w:val="bullet"/>
+      <w:lvlText w:val=""/>
+      <w:lvlJc w:val="left"/>
+      <w:pPr>
+        <w:tabs>
+          <w:tab w:val="num" w:pos="4320"/>
+        </w:tabs>
+        <w:ind w:left="4320" w:hanging="360"/>
+      </w:pPr>
+      <w:rPr>
+        <w:rFonts w:ascii="Wingdings" w:hAnsi="Wingdings" w:hint="default"/>
+        <w:sz w:val="20"/>
+      </w:rPr>
+    </w:lvl>
+    <w:lvl w:ilvl="6" w:tentative="1">
+      <w:start w:val="1"/>
+      <w:numFmt w:val="bullet"/>
+      <w:lvlText w:val=""/>
+      <w:lvlJc w:val="left"/>
+      <w:pPr>
+        <w:tabs>
+          <w:tab w:val="num" w:pos="5040"/>
+        </w:tabs>
+        <w:ind w:left="5040" w:hanging="360"/>
+      </w:pPr>
+      <w:rPr>
+        <w:rFonts w:ascii="Wingdings" w:hAnsi="Wingdings" w:hint="default"/>
+        <w:sz w:val="20"/>
+      </w:rPr>
+    </w:lvl>
+    <w:lvl w:ilvl="7" w:tentative="1">
+      <w:start w:val="1"/>
+      <w:numFmt w:val="bullet"/>
+      <w:lvlText w:val=""/>
+      <w:lvlJc w:val="left"/>
+      <w:pPr>
+        <w:tabs>
+          <w:tab w:val="num" w:pos="5760"/>
+        </w:tabs>
+        <w:ind w:left="5760" w:hanging="360"/>
+      </w:pPr>
+      <w:rPr>
+        <w:rFonts w:ascii="Wingdings" w:hAnsi="Wingdings" w:hint="default"/>
+        <w:sz w:val="20"/>
+      </w:rPr>
+    </w:lvl>
+    <w:lvl w:ilvl="8" w:tentative="1">
+      <w:start w:val="1"/>
+      <w:numFmt w:val="bullet"/>
+      <w:lvlText w:val=""/>
+      <w:lvlJc w:val="left"/>
+      <w:pPr>
+        <w:tabs>
+          <w:tab w:val="num" w:pos="6480"/>
+        </w:tabs>
+        <w:ind w:left="6480" w:hanging="360"/>
+      </w:pPr>
+      <w:rPr>
+        <w:rFonts w:ascii="Wingdings" w:hAnsi="Wingdings" w:hint="default"/>
+        <w:sz w:val="20"/>
+      </w:rPr>
+    </w:lvl>
+  </w:abstractNum>
+  <w:abstractNum w:abstractNumId="1" w15:restartNumberingAfterBreak="0">
     <w:nsid w:val="33080315"/>
     <w:multiLevelType w:val="multilevel"/>
     <w:tmpl w:val="E43A411A"/>
@@ -976,7 +2949,418 @@
       </w:rPr>
     </w:lvl>
   </w:abstractNum>
-  <w:abstractNum w:abstractNumId="1" w15:restartNumberingAfterBreak="0">
+  <w:abstractNum w:abstractNumId="2" w15:restartNumberingAfterBreak="0">
+    <w:nsid w:val="362D1F32"/>
+    <w:multiLevelType w:val="multilevel"/>
+    <w:tmpl w:val="140ED544"/>
+    <w:lvl w:ilvl="0">
+      <w:start w:val="1"/>
+      <w:numFmt w:val="bullet"/>
+      <w:lvlText w:val=""/>
+      <w:lvlJc w:val="left"/>
+      <w:pPr>
+        <w:tabs>
+          <w:tab w:val="num" w:pos="720"/>
+        </w:tabs>
+        <w:ind w:left="720" w:hanging="360"/>
+      </w:pPr>
+      <w:rPr>
+        <w:rFonts w:ascii="Symbol" w:hAnsi="Symbol" w:hint="default"/>
+        <w:sz w:val="20"/>
+      </w:rPr>
+    </w:lvl>
+    <w:lvl w:ilvl="1">
+      <w:start w:val="1"/>
+      <w:numFmt w:val="bullet"/>
+      <w:lvlText w:val="o"/>
+      <w:lvlJc w:val="left"/>
+      <w:pPr>
+        <w:tabs>
+          <w:tab w:val="num" w:pos="1440"/>
+        </w:tabs>
+        <w:ind w:left="1440" w:hanging="360"/>
+      </w:pPr>
+      <w:rPr>
+        <w:rFonts w:ascii="Courier New" w:hAnsi="Courier New" w:hint="default"/>
+        <w:sz w:val="20"/>
+      </w:rPr>
+    </w:lvl>
+    <w:lvl w:ilvl="2">
+      <w:start w:val="1"/>
+      <w:numFmt w:val="bullet"/>
+      <w:lvlText w:val=""/>
+      <w:lvlJc w:val="left"/>
+      <w:pPr>
+        <w:tabs>
+          <w:tab w:val="num" w:pos="2160"/>
+        </w:tabs>
+        <w:ind w:left="2160" w:hanging="360"/>
+      </w:pPr>
+      <w:rPr>
+        <w:rFonts w:ascii="Wingdings" w:hAnsi="Wingdings" w:hint="default"/>
+        <w:sz w:val="20"/>
+      </w:rPr>
+    </w:lvl>
+    <w:lvl w:ilvl="3" w:tentative="1">
+      <w:start w:val="1"/>
+      <w:numFmt w:val="bullet"/>
+      <w:lvlText w:val=""/>
+      <w:lvlJc w:val="left"/>
+      <w:pPr>
+        <w:tabs>
+          <w:tab w:val="num" w:pos="2880"/>
+        </w:tabs>
+        <w:ind w:left="2880" w:hanging="360"/>
+      </w:pPr>
+      <w:rPr>
+        <w:rFonts w:ascii="Wingdings" w:hAnsi="Wingdings" w:hint="default"/>
+        <w:sz w:val="20"/>
+      </w:rPr>
+    </w:lvl>
+    <w:lvl w:ilvl="4" w:tentative="1">
+      <w:start w:val="1"/>
+      <w:numFmt w:val="bullet"/>
+      <w:lvlText w:val=""/>
+      <w:lvlJc w:val="left"/>
+      <w:pPr>
+        <w:tabs>
+          <w:tab w:val="num" w:pos="3600"/>
+        </w:tabs>
+        <w:ind w:left="3600" w:hanging="360"/>
+      </w:pPr>
+      <w:rPr>
+        <w:rFonts w:ascii="Wingdings" w:hAnsi="Wingdings" w:hint="default"/>
+        <w:sz w:val="20"/>
+      </w:rPr>
+    </w:lvl>
+    <w:lvl w:ilvl="5" w:tentative="1">
+      <w:start w:val="1"/>
+      <w:numFmt w:val="bullet"/>
+      <w:lvlText w:val=""/>
+      <w:lvlJc w:val="left"/>
+      <w:pPr>
+        <w:tabs>
+          <w:tab w:val="num" w:pos="4320"/>
+        </w:tabs>
+        <w:ind w:left="4320" w:hanging="360"/>
+      </w:pPr>
+      <w:rPr>
+        <w:rFonts w:ascii="Wingdings" w:hAnsi="Wingdings" w:hint="default"/>
+        <w:sz w:val="20"/>
+      </w:rPr>
+    </w:lvl>
+    <w:lvl w:ilvl="6" w:tentative="1">
+      <w:start w:val="1"/>
+      <w:numFmt w:val="bullet"/>
+      <w:lvlText w:val=""/>
+      <w:lvlJc w:val="left"/>
+      <w:pPr>
+        <w:tabs>
+          <w:tab w:val="num" w:pos="5040"/>
+        </w:tabs>
+        <w:ind w:left="5040" w:hanging="360"/>
+      </w:pPr>
+      <w:rPr>
+        <w:rFonts w:ascii="Wingdings" w:hAnsi="Wingdings" w:hint="default"/>
+        <w:sz w:val="20"/>
+      </w:rPr>
+    </w:lvl>
+    <w:lvl w:ilvl="7" w:tentative="1">
+      <w:start w:val="1"/>
+      <w:numFmt w:val="bullet"/>
+      <w:lvlText w:val=""/>
+      <w:lvlJc w:val="left"/>
+      <w:pPr>
+        <w:tabs>
+          <w:tab w:val="num" w:pos="5760"/>
+        </w:tabs>
+        <w:ind w:left="5760" w:hanging="360"/>
+      </w:pPr>
+      <w:rPr>
+        <w:rFonts w:ascii="Wingdings" w:hAnsi="Wingdings" w:hint="default"/>
+        <w:sz w:val="20"/>
+      </w:rPr>
+    </w:lvl>
+    <w:lvl w:ilvl="8" w:tentative="1">
+      <w:start w:val="1"/>
+      <w:numFmt w:val="bullet"/>
+      <w:lvlText w:val=""/>
+      <w:lvlJc w:val="left"/>
+      <w:pPr>
+        <w:tabs>
+          <w:tab w:val="num" w:pos="6480"/>
+        </w:tabs>
+        <w:ind w:left="6480" w:hanging="360"/>
+      </w:pPr>
+      <w:rPr>
+        <w:rFonts w:ascii="Wingdings" w:hAnsi="Wingdings" w:hint="default"/>
+        <w:sz w:val="20"/>
+      </w:rPr>
+    </w:lvl>
+  </w:abstractNum>
+  <w:abstractNum w:abstractNumId="3" w15:restartNumberingAfterBreak="0">
+    <w:nsid w:val="383B646E"/>
+    <w:multiLevelType w:val="multilevel"/>
+    <w:tmpl w:val="48B6C86C"/>
+    <w:lvl w:ilvl="0">
+      <w:start w:val="1"/>
+      <w:numFmt w:val="bullet"/>
+      <w:lvlText w:val=""/>
+      <w:lvlJc w:val="left"/>
+      <w:pPr>
+        <w:tabs>
+          <w:tab w:val="num" w:pos="720"/>
+        </w:tabs>
+        <w:ind w:left="720" w:hanging="360"/>
+      </w:pPr>
+      <w:rPr>
+        <w:rFonts w:ascii="Symbol" w:hAnsi="Symbol" w:hint="default"/>
+        <w:sz w:val="20"/>
+      </w:rPr>
+    </w:lvl>
+    <w:lvl w:ilvl="1">
+      <w:start w:val="1"/>
+      <w:numFmt w:val="bullet"/>
+      <w:lvlText w:val="o"/>
+      <w:lvlJc w:val="left"/>
+      <w:pPr>
+        <w:tabs>
+          <w:tab w:val="num" w:pos="1440"/>
+        </w:tabs>
+        <w:ind w:left="1440" w:hanging="360"/>
+      </w:pPr>
+      <w:rPr>
+        <w:rFonts w:ascii="Courier New" w:hAnsi="Courier New" w:hint="default"/>
+        <w:sz w:val="20"/>
+      </w:rPr>
+    </w:lvl>
+    <w:lvl w:ilvl="2">
+      <w:start w:val="1"/>
+      <w:numFmt w:val="bullet"/>
+      <w:lvlText w:val=""/>
+      <w:lvlJc w:val="left"/>
+      <w:pPr>
+        <w:tabs>
+          <w:tab w:val="num" w:pos="2160"/>
+        </w:tabs>
+        <w:ind w:left="2160" w:hanging="360"/>
+      </w:pPr>
+      <w:rPr>
+        <w:rFonts w:ascii="Wingdings" w:hAnsi="Wingdings" w:hint="default"/>
+        <w:sz w:val="20"/>
+      </w:rPr>
+    </w:lvl>
+    <w:lvl w:ilvl="3" w:tentative="1">
+      <w:start w:val="1"/>
+      <w:numFmt w:val="bullet"/>
+      <w:lvlText w:val=""/>
+      <w:lvlJc w:val="left"/>
+      <w:pPr>
+        <w:tabs>
+          <w:tab w:val="num" w:pos="2880"/>
+        </w:tabs>
+        <w:ind w:left="2880" w:hanging="360"/>
+      </w:pPr>
+      <w:rPr>
+        <w:rFonts w:ascii="Wingdings" w:hAnsi="Wingdings" w:hint="default"/>
+        <w:sz w:val="20"/>
+      </w:rPr>
+    </w:lvl>
+    <w:lvl w:ilvl="4" w:tentative="1">
+      <w:start w:val="1"/>
+      <w:numFmt w:val="bullet"/>
+      <w:lvlText w:val=""/>
+      <w:lvlJc w:val="left"/>
+      <w:pPr>
+        <w:tabs>
+          <w:tab w:val="num" w:pos="3600"/>
+        </w:tabs>
+        <w:ind w:left="3600" w:hanging="360"/>
+      </w:pPr>
+      <w:rPr>
+        <w:rFonts w:ascii="Wingdings" w:hAnsi="Wingdings" w:hint="default"/>
+        <w:sz w:val="20"/>
+      </w:rPr>
+    </w:lvl>
+    <w:lvl w:ilvl="5" w:tentative="1">
+      <w:start w:val="1"/>
+      <w:numFmt w:val="bullet"/>
+      <w:lvlText w:val=""/>
+      <w:lvlJc w:val="left"/>
+      <w:pPr>
+        <w:tabs>
+          <w:tab w:val="num" w:pos="4320"/>
+        </w:tabs>
+        <w:ind w:left="4320" w:hanging="360"/>
+      </w:pPr>
+      <w:rPr>
+        <w:rFonts w:ascii="Wingdings" w:hAnsi="Wingdings" w:hint="default"/>
+        <w:sz w:val="20"/>
+      </w:rPr>
+    </w:lvl>
+    <w:lvl w:ilvl="6" w:tentative="1">
+      <w:start w:val="1"/>
+      <w:numFmt w:val="bullet"/>
+      <w:lvlText w:val=""/>
+      <w:lvlJc w:val="left"/>
+      <w:pPr>
+        <w:tabs>
+          <w:tab w:val="num" w:pos="5040"/>
+        </w:tabs>
+        <w:ind w:left="5040" w:hanging="360"/>
+      </w:pPr>
+      <w:rPr>
+        <w:rFonts w:ascii="Wingdings" w:hAnsi="Wingdings" w:hint="default"/>
+        <w:sz w:val="20"/>
+      </w:rPr>
+    </w:lvl>
+    <w:lvl w:ilvl="7" w:tentative="1">
+      <w:start w:val="1"/>
+      <w:numFmt w:val="bullet"/>
+      <w:lvlText w:val=""/>
+      <w:lvlJc w:val="left"/>
+      <w:pPr>
+        <w:tabs>
+          <w:tab w:val="num" w:pos="5760"/>
+        </w:tabs>
+        <w:ind w:left="5760" w:hanging="360"/>
+      </w:pPr>
+      <w:rPr>
+        <w:rFonts w:ascii="Wingdings" w:hAnsi="Wingdings" w:hint="default"/>
+        <w:sz w:val="20"/>
+      </w:rPr>
+    </w:lvl>
+    <w:lvl w:ilvl="8" w:tentative="1">
+      <w:start w:val="1"/>
+      <w:numFmt w:val="bullet"/>
+      <w:lvlText w:val=""/>
+      <w:lvlJc w:val="left"/>
+      <w:pPr>
+        <w:tabs>
+          <w:tab w:val="num" w:pos="6480"/>
+        </w:tabs>
+        <w:ind w:left="6480" w:hanging="360"/>
+      </w:pPr>
+      <w:rPr>
+        <w:rFonts w:ascii="Wingdings" w:hAnsi="Wingdings" w:hint="default"/>
+        <w:sz w:val="20"/>
+      </w:rPr>
+    </w:lvl>
+  </w:abstractNum>
+  <w:abstractNum w:abstractNumId="4" w15:restartNumberingAfterBreak="0">
+    <w:nsid w:val="39467A63"/>
+    <w:multiLevelType w:val="multilevel"/>
+    <w:tmpl w:val="0F0A4E38"/>
+    <w:lvl w:ilvl="0">
+      <w:start w:val="1"/>
+      <w:numFmt w:val="decimal"/>
+      <w:lvlText w:val="%1."/>
+      <w:lvlJc w:val="left"/>
+      <w:pPr>
+        <w:tabs>
+          <w:tab w:val="num" w:pos="720"/>
+        </w:tabs>
+        <w:ind w:left="720" w:hanging="360"/>
+      </w:pPr>
+    </w:lvl>
+    <w:lvl w:ilvl="1" w:tentative="1">
+      <w:start w:val="1"/>
+      <w:numFmt w:val="decimal"/>
+      <w:lvlText w:val="%2."/>
+      <w:lvlJc w:val="left"/>
+      <w:pPr>
+        <w:tabs>
+          <w:tab w:val="num" w:pos="1440"/>
+        </w:tabs>
+        <w:ind w:left="1440" w:hanging="360"/>
+      </w:pPr>
+    </w:lvl>
+    <w:lvl w:ilvl="2" w:tentative="1">
+      <w:start w:val="1"/>
+      <w:numFmt w:val="decimal"/>
+      <w:lvlText w:val="%3."/>
+      <w:lvlJc w:val="left"/>
+      <w:pPr>
+        <w:tabs>
+          <w:tab w:val="num" w:pos="2160"/>
+        </w:tabs>
+        <w:ind w:left="2160" w:hanging="360"/>
+      </w:pPr>
+    </w:lvl>
+    <w:lvl w:ilvl="3" w:tentative="1">
+      <w:start w:val="1"/>
+      <w:numFmt w:val="decimal"/>
+      <w:lvlText w:val="%4."/>
+      <w:lvlJc w:val="left"/>
+      <w:pPr>
+        <w:tabs>
+          <w:tab w:val="num" w:pos="2880"/>
+        </w:tabs>
+        <w:ind w:left="2880" w:hanging="360"/>
+      </w:pPr>
+    </w:lvl>
+    <w:lvl w:ilvl="4" w:tentative="1">
+      <w:start w:val="1"/>
+      <w:numFmt w:val="decimal"/>
+      <w:lvlText w:val="%5."/>
+      <w:lvlJc w:val="left"/>
+      <w:pPr>
+        <w:tabs>
+          <w:tab w:val="num" w:pos="3600"/>
+        </w:tabs>
+        <w:ind w:left="3600" w:hanging="360"/>
+      </w:pPr>
+    </w:lvl>
+    <w:lvl w:ilvl="5" w:tentative="1">
+      <w:start w:val="1"/>
+      <w:numFmt w:val="decimal"/>
+      <w:lvlText w:val="%6."/>
+      <w:lvlJc w:val="left"/>
+      <w:pPr>
+        <w:tabs>
+          <w:tab w:val="num" w:pos="4320"/>
+        </w:tabs>
+        <w:ind w:left="4320" w:hanging="360"/>
+      </w:pPr>
+    </w:lvl>
+    <w:lvl w:ilvl="6" w:tentative="1">
+      <w:start w:val="1"/>
+      <w:numFmt w:val="decimal"/>
+      <w:lvlText w:val="%7."/>
+      <w:lvlJc w:val="left"/>
+      <w:pPr>
+        <w:tabs>
+          <w:tab w:val="num" w:pos="5040"/>
+        </w:tabs>
+        <w:ind w:left="5040" w:hanging="360"/>
+      </w:pPr>
+    </w:lvl>
+    <w:lvl w:ilvl="7" w:tentative="1">
+      <w:start w:val="1"/>
+      <w:numFmt w:val="decimal"/>
+      <w:lvlText w:val="%8."/>
+      <w:lvlJc w:val="left"/>
+      <w:pPr>
+        <w:tabs>
+          <w:tab w:val="num" w:pos="5760"/>
+        </w:tabs>
+        <w:ind w:left="5760" w:hanging="360"/>
+      </w:pPr>
+    </w:lvl>
+    <w:lvl w:ilvl="8" w:tentative="1">
+      <w:start w:val="1"/>
+      <w:numFmt w:val="decimal"/>
+      <w:lvlText w:val="%9."/>
+      <w:lvlJc w:val="left"/>
+      <w:pPr>
+        <w:tabs>
+          <w:tab w:val="num" w:pos="6480"/>
+        </w:tabs>
+        <w:ind w:left="6480" w:hanging="360"/>
+      </w:pPr>
+    </w:lvl>
+  </w:abstractNum>
+  <w:abstractNum w:abstractNumId="5" w15:restartNumberingAfterBreak="0">
     <w:nsid w:val="55473A51"/>
     <w:multiLevelType w:val="multilevel"/>
     <w:tmpl w:val="EAFC6EE2"/>
@@ -1093,11 +3477,631 @@
       </w:pPr>
     </w:lvl>
   </w:abstractNum>
+  <w:abstractNum w:abstractNumId="6" w15:restartNumberingAfterBreak="0">
+    <w:nsid w:val="605C745A"/>
+    <w:multiLevelType w:val="multilevel"/>
+    <w:tmpl w:val="00422E26"/>
+    <w:lvl w:ilvl="0">
+      <w:start w:val="1"/>
+      <w:numFmt w:val="bullet"/>
+      <w:lvlText w:val=""/>
+      <w:lvlJc w:val="left"/>
+      <w:pPr>
+        <w:tabs>
+          <w:tab w:val="num" w:pos="720"/>
+        </w:tabs>
+        <w:ind w:left="720" w:hanging="360"/>
+      </w:pPr>
+      <w:rPr>
+        <w:rFonts w:ascii="Symbol" w:hAnsi="Symbol" w:hint="default"/>
+        <w:sz w:val="20"/>
+      </w:rPr>
+    </w:lvl>
+    <w:lvl w:ilvl="1">
+      <w:start w:val="1"/>
+      <w:numFmt w:val="bullet"/>
+      <w:lvlText w:val="o"/>
+      <w:lvlJc w:val="left"/>
+      <w:pPr>
+        <w:tabs>
+          <w:tab w:val="num" w:pos="1440"/>
+        </w:tabs>
+        <w:ind w:left="1440" w:hanging="360"/>
+      </w:pPr>
+      <w:rPr>
+        <w:rFonts w:ascii="Courier New" w:hAnsi="Courier New" w:hint="default"/>
+        <w:sz w:val="20"/>
+      </w:rPr>
+    </w:lvl>
+    <w:lvl w:ilvl="2">
+      <w:start w:val="1"/>
+      <w:numFmt w:val="bullet"/>
+      <w:lvlText w:val=""/>
+      <w:lvlJc w:val="left"/>
+      <w:pPr>
+        <w:tabs>
+          <w:tab w:val="num" w:pos="2160"/>
+        </w:tabs>
+        <w:ind w:left="2160" w:hanging="360"/>
+      </w:pPr>
+      <w:rPr>
+        <w:rFonts w:ascii="Wingdings" w:hAnsi="Wingdings" w:hint="default"/>
+        <w:sz w:val="20"/>
+      </w:rPr>
+    </w:lvl>
+    <w:lvl w:ilvl="3" w:tentative="1">
+      <w:start w:val="1"/>
+      <w:numFmt w:val="bullet"/>
+      <w:lvlText w:val=""/>
+      <w:lvlJc w:val="left"/>
+      <w:pPr>
+        <w:tabs>
+          <w:tab w:val="num" w:pos="2880"/>
+        </w:tabs>
+        <w:ind w:left="2880" w:hanging="360"/>
+      </w:pPr>
+      <w:rPr>
+        <w:rFonts w:ascii="Wingdings" w:hAnsi="Wingdings" w:hint="default"/>
+        <w:sz w:val="20"/>
+      </w:rPr>
+    </w:lvl>
+    <w:lvl w:ilvl="4" w:tentative="1">
+      <w:start w:val="1"/>
+      <w:numFmt w:val="bullet"/>
+      <w:lvlText w:val=""/>
+      <w:lvlJc w:val="left"/>
+      <w:pPr>
+        <w:tabs>
+          <w:tab w:val="num" w:pos="3600"/>
+        </w:tabs>
+        <w:ind w:left="3600" w:hanging="360"/>
+      </w:pPr>
+      <w:rPr>
+        <w:rFonts w:ascii="Wingdings" w:hAnsi="Wingdings" w:hint="default"/>
+        <w:sz w:val="20"/>
+      </w:rPr>
+    </w:lvl>
+    <w:lvl w:ilvl="5" w:tentative="1">
+      <w:start w:val="1"/>
+      <w:numFmt w:val="bullet"/>
+      <w:lvlText w:val=""/>
+      <w:lvlJc w:val="left"/>
+      <w:pPr>
+        <w:tabs>
+          <w:tab w:val="num" w:pos="4320"/>
+        </w:tabs>
+        <w:ind w:left="4320" w:hanging="360"/>
+      </w:pPr>
+      <w:rPr>
+        <w:rFonts w:ascii="Wingdings" w:hAnsi="Wingdings" w:hint="default"/>
+        <w:sz w:val="20"/>
+      </w:rPr>
+    </w:lvl>
+    <w:lvl w:ilvl="6" w:tentative="1">
+      <w:start w:val="1"/>
+      <w:numFmt w:val="bullet"/>
+      <w:lvlText w:val=""/>
+      <w:lvlJc w:val="left"/>
+      <w:pPr>
+        <w:tabs>
+          <w:tab w:val="num" w:pos="5040"/>
+        </w:tabs>
+        <w:ind w:left="5040" w:hanging="360"/>
+      </w:pPr>
+      <w:rPr>
+        <w:rFonts w:ascii="Wingdings" w:hAnsi="Wingdings" w:hint="default"/>
+        <w:sz w:val="20"/>
+      </w:rPr>
+    </w:lvl>
+    <w:lvl w:ilvl="7" w:tentative="1">
+      <w:start w:val="1"/>
+      <w:numFmt w:val="bullet"/>
+      <w:lvlText w:val=""/>
+      <w:lvlJc w:val="left"/>
+      <w:pPr>
+        <w:tabs>
+          <w:tab w:val="num" w:pos="5760"/>
+        </w:tabs>
+        <w:ind w:left="5760" w:hanging="360"/>
+      </w:pPr>
+      <w:rPr>
+        <w:rFonts w:ascii="Wingdings" w:hAnsi="Wingdings" w:hint="default"/>
+        <w:sz w:val="20"/>
+      </w:rPr>
+    </w:lvl>
+    <w:lvl w:ilvl="8" w:tentative="1">
+      <w:start w:val="1"/>
+      <w:numFmt w:val="bullet"/>
+      <w:lvlText w:val=""/>
+      <w:lvlJc w:val="left"/>
+      <w:pPr>
+        <w:tabs>
+          <w:tab w:val="num" w:pos="6480"/>
+        </w:tabs>
+        <w:ind w:left="6480" w:hanging="360"/>
+      </w:pPr>
+      <w:rPr>
+        <w:rFonts w:ascii="Wingdings" w:hAnsi="Wingdings" w:hint="default"/>
+        <w:sz w:val="20"/>
+      </w:rPr>
+    </w:lvl>
+  </w:abstractNum>
+  <w:abstractNum w:abstractNumId="7" w15:restartNumberingAfterBreak="0">
+    <w:nsid w:val="71132460"/>
+    <w:multiLevelType w:val="multilevel"/>
+    <w:tmpl w:val="60E6D3CA"/>
+    <w:lvl w:ilvl="0">
+      <w:start w:val="1"/>
+      <w:numFmt w:val="bullet"/>
+      <w:lvlText w:val=""/>
+      <w:lvlJc w:val="left"/>
+      <w:pPr>
+        <w:tabs>
+          <w:tab w:val="num" w:pos="720"/>
+        </w:tabs>
+        <w:ind w:left="720" w:hanging="360"/>
+      </w:pPr>
+      <w:rPr>
+        <w:rFonts w:ascii="Symbol" w:hAnsi="Symbol" w:hint="default"/>
+        <w:sz w:val="20"/>
+      </w:rPr>
+    </w:lvl>
+    <w:lvl w:ilvl="1">
+      <w:start w:val="1"/>
+      <w:numFmt w:val="bullet"/>
+      <w:lvlText w:val="o"/>
+      <w:lvlJc w:val="left"/>
+      <w:pPr>
+        <w:tabs>
+          <w:tab w:val="num" w:pos="1440"/>
+        </w:tabs>
+        <w:ind w:left="1440" w:hanging="360"/>
+      </w:pPr>
+      <w:rPr>
+        <w:rFonts w:ascii="Courier New" w:hAnsi="Courier New" w:hint="default"/>
+        <w:sz w:val="20"/>
+      </w:rPr>
+    </w:lvl>
+    <w:lvl w:ilvl="2" w:tentative="1">
+      <w:start w:val="1"/>
+      <w:numFmt w:val="bullet"/>
+      <w:lvlText w:val=""/>
+      <w:lvlJc w:val="left"/>
+      <w:pPr>
+        <w:tabs>
+          <w:tab w:val="num" w:pos="2160"/>
+        </w:tabs>
+        <w:ind w:left="2160" w:hanging="360"/>
+      </w:pPr>
+      <w:rPr>
+        <w:rFonts w:ascii="Wingdings" w:hAnsi="Wingdings" w:hint="default"/>
+        <w:sz w:val="20"/>
+      </w:rPr>
+    </w:lvl>
+    <w:lvl w:ilvl="3" w:tentative="1">
+      <w:start w:val="1"/>
+      <w:numFmt w:val="bullet"/>
+      <w:lvlText w:val=""/>
+      <w:lvlJc w:val="left"/>
+      <w:pPr>
+        <w:tabs>
+          <w:tab w:val="num" w:pos="2880"/>
+        </w:tabs>
+        <w:ind w:left="2880" w:hanging="360"/>
+      </w:pPr>
+      <w:rPr>
+        <w:rFonts w:ascii="Wingdings" w:hAnsi="Wingdings" w:hint="default"/>
+        <w:sz w:val="20"/>
+      </w:rPr>
+    </w:lvl>
+    <w:lvl w:ilvl="4" w:tentative="1">
+      <w:start w:val="1"/>
+      <w:numFmt w:val="bullet"/>
+      <w:lvlText w:val=""/>
+      <w:lvlJc w:val="left"/>
+      <w:pPr>
+        <w:tabs>
+          <w:tab w:val="num" w:pos="3600"/>
+        </w:tabs>
+        <w:ind w:left="3600" w:hanging="360"/>
+      </w:pPr>
+      <w:rPr>
+        <w:rFonts w:ascii="Wingdings" w:hAnsi="Wingdings" w:hint="default"/>
+        <w:sz w:val="20"/>
+      </w:rPr>
+    </w:lvl>
+    <w:lvl w:ilvl="5" w:tentative="1">
+      <w:start w:val="1"/>
+      <w:numFmt w:val="bullet"/>
+      <w:lvlText w:val=""/>
+      <w:lvlJc w:val="left"/>
+      <w:pPr>
+        <w:tabs>
+          <w:tab w:val="num" w:pos="4320"/>
+        </w:tabs>
+        <w:ind w:left="4320" w:hanging="360"/>
+      </w:pPr>
+      <w:rPr>
+        <w:rFonts w:ascii="Wingdings" w:hAnsi="Wingdings" w:hint="default"/>
+        <w:sz w:val="20"/>
+      </w:rPr>
+    </w:lvl>
+    <w:lvl w:ilvl="6" w:tentative="1">
+      <w:start w:val="1"/>
+      <w:numFmt w:val="bullet"/>
+      <w:lvlText w:val=""/>
+      <w:lvlJc w:val="left"/>
+      <w:pPr>
+        <w:tabs>
+          <w:tab w:val="num" w:pos="5040"/>
+        </w:tabs>
+        <w:ind w:left="5040" w:hanging="360"/>
+      </w:pPr>
+      <w:rPr>
+        <w:rFonts w:ascii="Wingdings" w:hAnsi="Wingdings" w:hint="default"/>
+        <w:sz w:val="20"/>
+      </w:rPr>
+    </w:lvl>
+    <w:lvl w:ilvl="7" w:tentative="1">
+      <w:start w:val="1"/>
+      <w:numFmt w:val="bullet"/>
+      <w:lvlText w:val=""/>
+      <w:lvlJc w:val="left"/>
+      <w:pPr>
+        <w:tabs>
+          <w:tab w:val="num" w:pos="5760"/>
+        </w:tabs>
+        <w:ind w:left="5760" w:hanging="360"/>
+      </w:pPr>
+      <w:rPr>
+        <w:rFonts w:ascii="Wingdings" w:hAnsi="Wingdings" w:hint="default"/>
+        <w:sz w:val="20"/>
+      </w:rPr>
+    </w:lvl>
+    <w:lvl w:ilvl="8" w:tentative="1">
+      <w:start w:val="1"/>
+      <w:numFmt w:val="bullet"/>
+      <w:lvlText w:val=""/>
+      <w:lvlJc w:val="left"/>
+      <w:pPr>
+        <w:tabs>
+          <w:tab w:val="num" w:pos="6480"/>
+        </w:tabs>
+        <w:ind w:left="6480" w:hanging="360"/>
+      </w:pPr>
+      <w:rPr>
+        <w:rFonts w:ascii="Wingdings" w:hAnsi="Wingdings" w:hint="default"/>
+        <w:sz w:val="20"/>
+      </w:rPr>
+    </w:lvl>
+  </w:abstractNum>
+  <w:abstractNum w:abstractNumId="8" w15:restartNumberingAfterBreak="0">
+    <w:nsid w:val="738B7BFB"/>
+    <w:multiLevelType w:val="multilevel"/>
+    <w:tmpl w:val="21A88A4E"/>
+    <w:lvl w:ilvl="0">
+      <w:start w:val="1"/>
+      <w:numFmt w:val="bullet"/>
+      <w:lvlText w:val=""/>
+      <w:lvlJc w:val="left"/>
+      <w:pPr>
+        <w:tabs>
+          <w:tab w:val="num" w:pos="720"/>
+        </w:tabs>
+        <w:ind w:left="720" w:hanging="360"/>
+      </w:pPr>
+      <w:rPr>
+        <w:rFonts w:ascii="Symbol" w:hAnsi="Symbol" w:hint="default"/>
+        <w:sz w:val="20"/>
+      </w:rPr>
+    </w:lvl>
+    <w:lvl w:ilvl="1">
+      <w:start w:val="1"/>
+      <w:numFmt w:val="bullet"/>
+      <w:lvlText w:val="o"/>
+      <w:lvlJc w:val="left"/>
+      <w:pPr>
+        <w:tabs>
+          <w:tab w:val="num" w:pos="1440"/>
+        </w:tabs>
+        <w:ind w:left="1440" w:hanging="360"/>
+      </w:pPr>
+      <w:rPr>
+        <w:rFonts w:ascii="Courier New" w:hAnsi="Courier New" w:hint="default"/>
+        <w:sz w:val="20"/>
+      </w:rPr>
+    </w:lvl>
+    <w:lvl w:ilvl="2">
+      <w:start w:val="1"/>
+      <w:numFmt w:val="bullet"/>
+      <w:lvlText w:val=""/>
+      <w:lvlJc w:val="left"/>
+      <w:pPr>
+        <w:tabs>
+          <w:tab w:val="num" w:pos="2160"/>
+        </w:tabs>
+        <w:ind w:left="2160" w:hanging="360"/>
+      </w:pPr>
+      <w:rPr>
+        <w:rFonts w:ascii="Wingdings" w:hAnsi="Wingdings" w:hint="default"/>
+        <w:sz w:val="20"/>
+      </w:rPr>
+    </w:lvl>
+    <w:lvl w:ilvl="3" w:tentative="1">
+      <w:start w:val="1"/>
+      <w:numFmt w:val="bullet"/>
+      <w:lvlText w:val=""/>
+      <w:lvlJc w:val="left"/>
+      <w:pPr>
+        <w:tabs>
+          <w:tab w:val="num" w:pos="2880"/>
+        </w:tabs>
+        <w:ind w:left="2880" w:hanging="360"/>
+      </w:pPr>
+      <w:rPr>
+        <w:rFonts w:ascii="Wingdings" w:hAnsi="Wingdings" w:hint="default"/>
+        <w:sz w:val="20"/>
+      </w:rPr>
+    </w:lvl>
+    <w:lvl w:ilvl="4" w:tentative="1">
+      <w:start w:val="1"/>
+      <w:numFmt w:val="bullet"/>
+      <w:lvlText w:val=""/>
+      <w:lvlJc w:val="left"/>
+      <w:pPr>
+        <w:tabs>
+          <w:tab w:val="num" w:pos="3600"/>
+        </w:tabs>
+        <w:ind w:left="3600" w:hanging="360"/>
+      </w:pPr>
+      <w:rPr>
+        <w:rFonts w:ascii="Wingdings" w:hAnsi="Wingdings" w:hint="default"/>
+        <w:sz w:val="20"/>
+      </w:rPr>
+    </w:lvl>
+    <w:lvl w:ilvl="5" w:tentative="1">
+      <w:start w:val="1"/>
+      <w:numFmt w:val="bullet"/>
+      <w:lvlText w:val=""/>
+      <w:lvlJc w:val="left"/>
+      <w:pPr>
+        <w:tabs>
+          <w:tab w:val="num" w:pos="4320"/>
+        </w:tabs>
+        <w:ind w:left="4320" w:hanging="360"/>
+      </w:pPr>
+      <w:rPr>
+        <w:rFonts w:ascii="Wingdings" w:hAnsi="Wingdings" w:hint="default"/>
+        <w:sz w:val="20"/>
+      </w:rPr>
+    </w:lvl>
+    <w:lvl w:ilvl="6" w:tentative="1">
+      <w:start w:val="1"/>
+      <w:numFmt w:val="bullet"/>
+      <w:lvlText w:val=""/>
+      <w:lvlJc w:val="left"/>
+      <w:pPr>
+        <w:tabs>
+          <w:tab w:val="num" w:pos="5040"/>
+        </w:tabs>
+        <w:ind w:left="5040" w:hanging="360"/>
+      </w:pPr>
+      <w:rPr>
+        <w:rFonts w:ascii="Wingdings" w:hAnsi="Wingdings" w:hint="default"/>
+        <w:sz w:val="20"/>
+      </w:rPr>
+    </w:lvl>
+    <w:lvl w:ilvl="7" w:tentative="1">
+      <w:start w:val="1"/>
+      <w:numFmt w:val="bullet"/>
+      <w:lvlText w:val=""/>
+      <w:lvlJc w:val="left"/>
+      <w:pPr>
+        <w:tabs>
+          <w:tab w:val="num" w:pos="5760"/>
+        </w:tabs>
+        <w:ind w:left="5760" w:hanging="360"/>
+      </w:pPr>
+      <w:rPr>
+        <w:rFonts w:ascii="Wingdings" w:hAnsi="Wingdings" w:hint="default"/>
+        <w:sz w:val="20"/>
+      </w:rPr>
+    </w:lvl>
+    <w:lvl w:ilvl="8" w:tentative="1">
+      <w:start w:val="1"/>
+      <w:numFmt w:val="bullet"/>
+      <w:lvlText w:val=""/>
+      <w:lvlJc w:val="left"/>
+      <w:pPr>
+        <w:tabs>
+          <w:tab w:val="num" w:pos="6480"/>
+        </w:tabs>
+        <w:ind w:left="6480" w:hanging="360"/>
+      </w:pPr>
+      <w:rPr>
+        <w:rFonts w:ascii="Wingdings" w:hAnsi="Wingdings" w:hint="default"/>
+        <w:sz w:val="20"/>
+      </w:rPr>
+    </w:lvl>
+  </w:abstractNum>
+  <w:abstractNum w:abstractNumId="9" w15:restartNumberingAfterBreak="0">
+    <w:nsid w:val="73BD6B01"/>
+    <w:multiLevelType w:val="multilevel"/>
+    <w:tmpl w:val="8B2A4030"/>
+    <w:lvl w:ilvl="0">
+      <w:start w:val="1"/>
+      <w:numFmt w:val="bullet"/>
+      <w:lvlText w:val=""/>
+      <w:lvlJc w:val="left"/>
+      <w:pPr>
+        <w:tabs>
+          <w:tab w:val="num" w:pos="720"/>
+        </w:tabs>
+        <w:ind w:left="720" w:hanging="360"/>
+      </w:pPr>
+      <w:rPr>
+        <w:rFonts w:ascii="Symbol" w:hAnsi="Symbol" w:hint="default"/>
+        <w:sz w:val="20"/>
+      </w:rPr>
+    </w:lvl>
+    <w:lvl w:ilvl="1">
+      <w:start w:val="1"/>
+      <w:numFmt w:val="bullet"/>
+      <w:lvlText w:val="o"/>
+      <w:lvlJc w:val="left"/>
+      <w:pPr>
+        <w:tabs>
+          <w:tab w:val="num" w:pos="1440"/>
+        </w:tabs>
+        <w:ind w:left="1440" w:hanging="360"/>
+      </w:pPr>
+      <w:rPr>
+        <w:rFonts w:ascii="Courier New" w:hAnsi="Courier New" w:hint="default"/>
+        <w:sz w:val="20"/>
+      </w:rPr>
+    </w:lvl>
+    <w:lvl w:ilvl="2">
+      <w:start w:val="1"/>
+      <w:numFmt w:val="bullet"/>
+      <w:lvlText w:val=""/>
+      <w:lvlJc w:val="left"/>
+      <w:pPr>
+        <w:tabs>
+          <w:tab w:val="num" w:pos="2160"/>
+        </w:tabs>
+        <w:ind w:left="2160" w:hanging="360"/>
+      </w:pPr>
+      <w:rPr>
+        <w:rFonts w:ascii="Wingdings" w:hAnsi="Wingdings" w:hint="default"/>
+        <w:sz w:val="20"/>
+      </w:rPr>
+    </w:lvl>
+    <w:lvl w:ilvl="3" w:tentative="1">
+      <w:start w:val="1"/>
+      <w:numFmt w:val="bullet"/>
+      <w:lvlText w:val=""/>
+      <w:lvlJc w:val="left"/>
+      <w:pPr>
+        <w:tabs>
+          <w:tab w:val="num" w:pos="2880"/>
+        </w:tabs>
+        <w:ind w:left="2880" w:hanging="360"/>
+      </w:pPr>
+      <w:rPr>
+        <w:rFonts w:ascii="Wingdings" w:hAnsi="Wingdings" w:hint="default"/>
+        <w:sz w:val="20"/>
+      </w:rPr>
+    </w:lvl>
+    <w:lvl w:ilvl="4" w:tentative="1">
+      <w:start w:val="1"/>
+      <w:numFmt w:val="bullet"/>
+      <w:lvlText w:val=""/>
+      <w:lvlJc w:val="left"/>
+      <w:pPr>
+        <w:tabs>
+          <w:tab w:val="num" w:pos="3600"/>
+        </w:tabs>
+        <w:ind w:left="3600" w:hanging="360"/>
+      </w:pPr>
+      <w:rPr>
+        <w:rFonts w:ascii="Wingdings" w:hAnsi="Wingdings" w:hint="default"/>
+        <w:sz w:val="20"/>
+      </w:rPr>
+    </w:lvl>
+    <w:lvl w:ilvl="5" w:tentative="1">
+      <w:start w:val="1"/>
+      <w:numFmt w:val="bullet"/>
+      <w:lvlText w:val=""/>
+      <w:lvlJc w:val="left"/>
+      <w:pPr>
+        <w:tabs>
+          <w:tab w:val="num" w:pos="4320"/>
+        </w:tabs>
+        <w:ind w:left="4320" w:hanging="360"/>
+      </w:pPr>
+      <w:rPr>
+        <w:rFonts w:ascii="Wingdings" w:hAnsi="Wingdings" w:hint="default"/>
+        <w:sz w:val="20"/>
+      </w:rPr>
+    </w:lvl>
+    <w:lvl w:ilvl="6" w:tentative="1">
+      <w:start w:val="1"/>
+      <w:numFmt w:val="bullet"/>
+      <w:lvlText w:val=""/>
+      <w:lvlJc w:val="left"/>
+      <w:pPr>
+        <w:tabs>
+          <w:tab w:val="num" w:pos="5040"/>
+        </w:tabs>
+        <w:ind w:left="5040" w:hanging="360"/>
+      </w:pPr>
+      <w:rPr>
+        <w:rFonts w:ascii="Wingdings" w:hAnsi="Wingdings" w:hint="default"/>
+        <w:sz w:val="20"/>
+      </w:rPr>
+    </w:lvl>
+    <w:lvl w:ilvl="7" w:tentative="1">
+      <w:start w:val="1"/>
+      <w:numFmt w:val="bullet"/>
+      <w:lvlText w:val=""/>
+      <w:lvlJc w:val="left"/>
+      <w:pPr>
+        <w:tabs>
+          <w:tab w:val="num" w:pos="5760"/>
+        </w:tabs>
+        <w:ind w:left="5760" w:hanging="360"/>
+      </w:pPr>
+      <w:rPr>
+        <w:rFonts w:ascii="Wingdings" w:hAnsi="Wingdings" w:hint="default"/>
+        <w:sz w:val="20"/>
+      </w:rPr>
+    </w:lvl>
+    <w:lvl w:ilvl="8" w:tentative="1">
+      <w:start w:val="1"/>
+      <w:numFmt w:val="bullet"/>
+      <w:lvlText w:val=""/>
+      <w:lvlJc w:val="left"/>
+      <w:pPr>
+        <w:tabs>
+          <w:tab w:val="num" w:pos="6480"/>
+        </w:tabs>
+        <w:ind w:left="6480" w:hanging="360"/>
+      </w:pPr>
+      <w:rPr>
+        <w:rFonts w:ascii="Wingdings" w:hAnsi="Wingdings" w:hint="default"/>
+        <w:sz w:val="20"/>
+      </w:rPr>
+    </w:lvl>
+  </w:abstractNum>
   <w:num w:numId="1" w16cid:durableId="2056269938">
+    <w:abstractNumId w:val="1"/>
+  </w:num>
+  <w:num w:numId="2" w16cid:durableId="882903357">
+    <w:abstractNumId w:val="5"/>
+  </w:num>
+  <w:num w:numId="3" w16cid:durableId="1815174520">
+    <w:abstractNumId w:val="6"/>
+  </w:num>
+  <w:num w:numId="4" w16cid:durableId="1321737370">
     <w:abstractNumId w:val="0"/>
   </w:num>
-  <w:num w:numId="2" w16cid:durableId="882903357">
-    <w:abstractNumId w:val="1"/>
+  <w:num w:numId="5" w16cid:durableId="563948848">
+    <w:abstractNumId w:val="8"/>
+  </w:num>
+  <w:num w:numId="6" w16cid:durableId="956259568">
+    <w:abstractNumId w:val="3"/>
+  </w:num>
+  <w:num w:numId="7" w16cid:durableId="190344035">
+    <w:abstractNumId w:val="2"/>
+  </w:num>
+  <w:num w:numId="8" w16cid:durableId="1323923116">
+    <w:abstractNumId w:val="7"/>
+  </w:num>
+  <w:num w:numId="9" w16cid:durableId="1618948000">
+    <w:abstractNumId w:val="9"/>
+  </w:num>
+  <w:num w:numId="10" w16cid:durableId="265504903">
+    <w:abstractNumId w:val="4"/>
   </w:num>
 </w:numbering>
 </file>

</xml_diff>